<commit_message>
feat: atualizacao das documentacoes e implementacao da validacao da tela de login
</commit_message>
<xml_diff>
--- a/docs/Eventify_declaraçãoDeEscopoDeProjeto_vrs 1.0.docx
+++ b/docs/Eventify_declaraçãoDeEscopoDeProjeto_vrs 1.0.docx
@@ -46,9 +46,6 @@
             <w:rPr/>
             <w:t>14/04/2024</w:t>
           </w:r>
-          <w:r>
-            <w:rPr/>
-          </w:r>
         </w:sdtContent>
       </w:sdt>
     </w:p>
@@ -70,37 +67,32 @@
           <w:numId w:val="2"/>
         </w:numPr>
         <w:spacing w:lineRule="auto" w:line="360"/>
-        <w:ind w:hanging="360" w:left="360"/>
         <w:rPr/>
       </w:pPr>
-      <w:bookmarkStart w:id="0" w:name="_GoBack"/>
       <w:r>
         <w:rPr/>
         <w:t>Contextualização e Problematização</w:t>
       </w:r>
-      <w:bookmarkEnd w:id="0"/>
     </w:p>
     <w:p>
       <w:pPr>
         <w:pStyle w:val="Normal"/>
         <w:spacing w:lineRule="auto" w:line="360"/>
         <w:ind w:left="360"/>
-        <w:rPr>
-          <w:i w:val="false"/>
-          <w:i w:val="false"/>
-          <w:iCs w:val="false"/>
-        </w:rPr>
-      </w:pPr>
-      <w:r>
-        <w:rPr>
-          <w:rFonts w:cs="Arial"/>
-          <w:i w:val="false"/>
-          <w:iCs w:val="false"/>
-          <w:color w:themeColor="text1" w:themeTint="bf" w:val="auto"/>
-          <w:sz w:val="22"/>
-          <w:szCs w:val="22"/>
-        </w:rPr>
-        <w:t>Falta de organização e transparência ao definir despesas financeiras.</w:t>
+        <w:jc w:val="both"/>
+        <w:rPr>
+          <w:rFonts w:cs="Arial"/>
+          <w:sz w:val="22"/>
+          <w:szCs w:val="22"/>
+        </w:rPr>
+      </w:pPr>
+      <w:r>
+        <w:rPr>
+          <w:rFonts w:cs="Arial"/>
+          <w:sz w:val="22"/>
+          <w:szCs w:val="22"/>
+        </w:rPr>
+        <w:t>O Eventify se encaixa na economia colaborativa, resolvendo de forma prática a divisão de despesas entre amigos, família e colegas. Ele facilita a organização de eventos, evitando conflitos sobre quem pagou o quê e quando, trazendo mais transparência e organização.</w:t>
       </w:r>
     </w:p>
     <w:p>
@@ -110,7 +102,6 @@
           <w:ilvl w:val="0"/>
           <w:numId w:val="2"/>
         </w:numPr>
-        <w:ind w:hanging="360" w:left="360"/>
         <w:rPr/>
       </w:pPr>
       <w:r>
@@ -128,27 +119,1699 @@
         <w:ind w:hanging="0" w:left="360"/>
         <w:jc w:val="both"/>
         <w:rPr>
-          <w:i w:val="false"/>
-          <w:i w:val="false"/>
-          <w:iCs w:val="false"/>
-        </w:rPr>
-      </w:pPr>
-      <w:r>
-        <w:rPr>
           <w:rFonts w:cs="Arial"/>
           <w:b w:val="false"/>
-          <w:i w:val="false"/>
-          <w:iCs w:val="false"/>
+          <w:bCs w:val="false"/>
+          <w:color w:themeColor="text1" w:themeTint="bf" w:val="404040"/>
+          <w:sz w:val="22"/>
+          <w:szCs w:val="22"/>
+        </w:rPr>
+      </w:pPr>
+      <w:r>
+        <w:rPr>
+          <w:rFonts w:cs="Arial"/>
+          <w:b w:val="false"/>
+          <w:bCs w:val="false"/>
+          <w:color w:themeColor="text1" w:themeTint="bf" w:val="404040"/>
+          <w:sz w:val="22"/>
+          <w:szCs w:val="22"/>
+        </w:rPr>
+        <w:t>Geral: Facilitar a gestão de custos e a coordenação de decisões para eventos colaborativos, melhorando a experiência de organização e participação.</w:t>
+      </w:r>
+    </w:p>
+    <w:p>
+      <w:pPr>
+        <w:pStyle w:val="Normal"/>
+        <w:ind w:left="360"/>
+        <w:jc w:val="both"/>
+        <w:rPr/>
+      </w:pPr>
+      <w:r>
+        <w:rPr>
+          <w:rFonts w:cs="Arial"/>
+          <w:sz w:val="22"/>
+          <w:szCs w:val="22"/>
+        </w:rPr>
+        <w:t>Específico:</w:t>
+      </w:r>
+    </w:p>
+    <w:p>
+      <w:pPr>
+        <w:pStyle w:val="Normal"/>
+        <w:numPr>
+          <w:ilvl w:val="0"/>
+          <w:numId w:val="3"/>
+        </w:numPr>
+        <w:jc w:val="both"/>
+        <w:rPr>
+          <w:rFonts w:cs="Arial"/>
+          <w:bCs/>
+          <w:sz w:val="22"/>
+          <w:szCs w:val="22"/>
+        </w:rPr>
+      </w:pPr>
+      <w:r>
+        <w:rPr>
+          <w:rFonts w:cs="Arial"/>
+          <w:bCs/>
+          <w:sz w:val="22"/>
+          <w:szCs w:val="22"/>
+        </w:rPr>
+        <w:t>Facilitar a tomada de decisões em grupo para eventos.</w:t>
+      </w:r>
+    </w:p>
+    <w:p>
+      <w:pPr>
+        <w:pStyle w:val="Normal"/>
+        <w:numPr>
+          <w:ilvl w:val="0"/>
+          <w:numId w:val="3"/>
+        </w:numPr>
+        <w:jc w:val="both"/>
+        <w:rPr>
+          <w:rFonts w:cs="Arial"/>
+          <w:bCs/>
+          <w:sz w:val="22"/>
+          <w:szCs w:val="22"/>
+        </w:rPr>
+      </w:pPr>
+      <w:r>
+        <w:rPr>
+          <w:rFonts w:cs="Arial"/>
+          <w:bCs/>
+          <w:sz w:val="22"/>
+          <w:szCs w:val="22"/>
+        </w:rPr>
+        <w:t>Prover transparência nos custos associados aos eventos.</w:t>
+      </w:r>
+    </w:p>
+    <w:p>
+      <w:pPr>
+        <w:pStyle w:val="Normal"/>
+        <w:numPr>
+          <w:ilvl w:val="0"/>
+          <w:numId w:val="3"/>
+        </w:numPr>
+        <w:jc w:val="both"/>
+        <w:rPr>
+          <w:rFonts w:cs="Arial"/>
+          <w:bCs/>
+          <w:sz w:val="22"/>
+          <w:szCs w:val="22"/>
+        </w:rPr>
+      </w:pPr>
+      <w:r>
+        <w:rPr>
+          <w:rFonts w:cs="Arial"/>
+          <w:bCs/>
+          <w:sz w:val="22"/>
+          <w:szCs w:val="22"/>
+        </w:rPr>
+        <w:t>Centralizar todas as informações relevantes do evento em um só lugar.</w:t>
+      </w:r>
+    </w:p>
+    <w:p>
+      <w:pPr>
+        <w:pStyle w:val="Normal"/>
+        <w:numPr>
+          <w:ilvl w:val="0"/>
+          <w:numId w:val="3"/>
+        </w:numPr>
+        <w:jc w:val="both"/>
+        <w:rPr>
+          <w:rFonts w:cs="Arial"/>
+          <w:bCs/>
+          <w:sz w:val="22"/>
+          <w:szCs w:val="22"/>
+        </w:rPr>
+      </w:pPr>
+      <w:r>
+        <w:rPr>
+          <w:rFonts w:cs="Arial"/>
+          <w:bCs/>
+          <w:sz w:val="22"/>
+          <w:szCs w:val="22"/>
+        </w:rPr>
+        <w:t>Reduzir atritos e conflitos financeiros entre os participantes.</w:t>
+      </w:r>
+    </w:p>
+    <w:p>
+      <w:pPr>
+        <w:pStyle w:val="Heading2"/>
+        <w:numPr>
+          <w:ilvl w:val="0"/>
+          <w:numId w:val="2"/>
+        </w:numPr>
+        <w:rPr/>
+      </w:pPr>
+      <w:r>
+        <w:rPr/>
+        <w:t>Justificativa</w:t>
+      </w:r>
+    </w:p>
+    <w:p>
+      <w:pPr>
+        <w:pStyle w:val="Normal"/>
+        <w:spacing w:lineRule="auto" w:line="360"/>
+        <w:ind w:left="360"/>
+        <w:jc w:val="both"/>
+        <w:rPr>
+          <w:rFonts w:cs="Arial"/>
+          <w:sz w:val="22"/>
+          <w:szCs w:val="22"/>
+        </w:rPr>
+      </w:pPr>
+      <w:r>
+        <w:rPr>
+          <w:rFonts w:cs="Arial"/>
+          <w:sz w:val="22"/>
+          <w:szCs w:val="22"/>
+        </w:rPr>
+        <w:t>A gestão de eventos colaborativos frequentemente enfrenta desafios relacionados à comunicação e esclarecimento de despesas, o que pode gerar atritos entre os participantes. O Eventify oferece uma plataforma que detalha todos os aspectos financeiros e organizacionais do evento, promovendo transparência, centralizando informações e facilitando a tomada de decisões em grupo. O software busca diminuir conflitos e melhorar a coordenação entre os integrantes, garantindo uma melhor experiência de organização.</w:t>
+      </w:r>
+    </w:p>
+    <w:p>
+      <w:pPr>
+        <w:pStyle w:val="Heading2"/>
+        <w:numPr>
+          <w:ilvl w:val="0"/>
+          <w:numId w:val="2"/>
+        </w:numPr>
+        <w:rPr>
+          <w:i/>
+          <w:i/>
+        </w:rPr>
+      </w:pPr>
+      <w:r>
+        <w:rPr>
+          <w:i/>
+        </w:rPr>
+        <w:t>Stakeholders</w:t>
+      </w:r>
+    </w:p>
+    <w:p>
+      <w:pPr>
+        <w:pStyle w:val="Heading2"/>
+        <w:numPr>
+          <w:ilvl w:val="0"/>
+          <w:numId w:val="4"/>
+        </w:numPr>
+        <w:rPr>
+          <w:rFonts w:cs="Arial"/>
+          <w:b w:val="false"/>
+          <w:color w:themeColor="text1" w:themeTint="bf" w:val="404040"/>
+          <w:sz w:val="22"/>
+          <w:szCs w:val="22"/>
+        </w:rPr>
+      </w:pPr>
+      <w:r>
+        <w:rPr>
+          <w:rFonts w:cs="Arial"/>
+          <w:b w:val="false"/>
+          <w:color w:themeColor="text1" w:themeTint="bf" w:val="404040"/>
+          <w:sz w:val="22"/>
+          <w:szCs w:val="22"/>
+        </w:rPr>
+        <w:t>Admnistrador</w:t>
+      </w:r>
+    </w:p>
+    <w:p>
+      <w:pPr>
+        <w:pStyle w:val="Heading2"/>
+        <w:numPr>
+          <w:ilvl w:val="0"/>
+          <w:numId w:val="4"/>
+        </w:numPr>
+        <w:rPr>
+          <w:rFonts w:cs="Arial"/>
+          <w:b w:val="false"/>
+          <w:color w:themeColor="text1" w:themeTint="bf" w:val="404040"/>
+          <w:sz w:val="22"/>
+          <w:szCs w:val="22"/>
+        </w:rPr>
+      </w:pPr>
+      <w:r>
+        <w:rPr>
+          <w:rFonts w:cs="Arial"/>
+          <w:b w:val="false"/>
+          <w:color w:themeColor="text1" w:themeTint="bf" w:val="404040"/>
+          <w:sz w:val="22"/>
+          <w:szCs w:val="22"/>
+        </w:rPr>
+        <w:t>Participante</w:t>
+      </w:r>
+    </w:p>
+    <w:p>
+      <w:pPr>
+        <w:pStyle w:val="Heading2"/>
+        <w:numPr>
+          <w:ilvl w:val="0"/>
+          <w:numId w:val="2"/>
+        </w:numPr>
+        <w:rPr/>
+      </w:pPr>
+      <w:r>
+        <w:rPr/>
+        <w:t xml:space="preserve">Escopo do Produto </w:t>
+      </w:r>
+    </w:p>
+    <w:p>
+      <w:pPr>
+        <w:pStyle w:val="Normal"/>
+        <w:ind w:left="360"/>
+        <w:rPr>
+          <w:rFonts w:cs="Arial"/>
+          <w:b/>
+          <w:sz w:val="22"/>
+          <w:szCs w:val="22"/>
+        </w:rPr>
+      </w:pPr>
+      <w:r>
+        <w:rPr>
+          <w:rFonts w:cs="Arial"/>
+          <w:b/>
+          <w:sz w:val="22"/>
+          <w:szCs w:val="22"/>
+        </w:rPr>
+        <w:t>Modulo Admnistrador:</w:t>
+      </w:r>
+    </w:p>
+    <w:p>
+      <w:pPr>
+        <w:pStyle w:val="Normal"/>
+        <w:numPr>
+          <w:ilvl w:val="0"/>
+          <w:numId w:val="5"/>
+        </w:numPr>
+        <w:tabs>
+          <w:tab w:val="clear" w:pos="720"/>
+          <w:tab w:val="left" w:pos="1440" w:leader="none"/>
+        </w:tabs>
+        <w:ind w:hanging="360" w:left="1440"/>
+        <w:rPr>
+          <w:rFonts w:cs="Arial"/>
+          <w:bCs/>
+          <w:sz w:val="22"/>
+          <w:szCs w:val="22"/>
+        </w:rPr>
+      </w:pPr>
+      <w:r>
+        <w:rPr>
+          <w:rFonts w:cs="Arial"/>
+          <w:bCs/>
+          <w:sz w:val="22"/>
+          <w:szCs w:val="22"/>
+        </w:rPr>
+        <w:t>Editar evento</w:t>
+      </w:r>
+    </w:p>
+    <w:p>
+      <w:pPr>
+        <w:pStyle w:val="Normal"/>
+        <w:numPr>
+          <w:ilvl w:val="0"/>
+          <w:numId w:val="5"/>
+        </w:numPr>
+        <w:tabs>
+          <w:tab w:val="clear" w:pos="720"/>
+          <w:tab w:val="left" w:pos="1440" w:leader="none"/>
+        </w:tabs>
+        <w:ind w:hanging="360" w:left="1440"/>
+        <w:rPr>
+          <w:rFonts w:cs="Arial"/>
+          <w:bCs/>
+          <w:sz w:val="22"/>
+          <w:szCs w:val="22"/>
+        </w:rPr>
+      </w:pPr>
+      <w:r>
+        <w:rPr>
+          <w:rFonts w:cs="Arial"/>
+          <w:bCs/>
+          <w:sz w:val="22"/>
+          <w:szCs w:val="22"/>
+        </w:rPr>
+        <w:t>Excluir evento</w:t>
+      </w:r>
+    </w:p>
+    <w:p>
+      <w:pPr>
+        <w:pStyle w:val="Normal"/>
+        <w:numPr>
+          <w:ilvl w:val="0"/>
+          <w:numId w:val="5"/>
+        </w:numPr>
+        <w:tabs>
+          <w:tab w:val="clear" w:pos="720"/>
+          <w:tab w:val="left" w:pos="1440" w:leader="none"/>
+        </w:tabs>
+        <w:ind w:hanging="360" w:left="1440"/>
+        <w:rPr>
+          <w:rFonts w:cs="Arial"/>
+          <w:bCs/>
+          <w:sz w:val="22"/>
+          <w:szCs w:val="22"/>
+        </w:rPr>
+      </w:pPr>
+      <w:r>
+        <w:rPr>
+          <w:rFonts w:cs="Arial"/>
+          <w:bCs/>
+          <w:sz w:val="22"/>
+          <w:szCs w:val="22"/>
+        </w:rPr>
+        <w:t>Adicionar membros</w:t>
+      </w:r>
+    </w:p>
+    <w:p>
+      <w:pPr>
+        <w:pStyle w:val="Normal"/>
+        <w:numPr>
+          <w:ilvl w:val="0"/>
+          <w:numId w:val="5"/>
+        </w:numPr>
+        <w:tabs>
+          <w:tab w:val="clear" w:pos="720"/>
+          <w:tab w:val="left" w:pos="1440" w:leader="none"/>
+        </w:tabs>
+        <w:ind w:hanging="360" w:left="1440"/>
+        <w:rPr>
+          <w:rFonts w:cs="Arial"/>
+          <w:bCs/>
+          <w:sz w:val="22"/>
+          <w:szCs w:val="22"/>
+        </w:rPr>
+      </w:pPr>
+      <w:r>
+        <w:rPr>
+          <w:rFonts w:cs="Arial"/>
+          <w:bCs/>
+          <w:sz w:val="22"/>
+          <w:szCs w:val="22"/>
+        </w:rPr>
+        <w:t>Remover membros</w:t>
+      </w:r>
+    </w:p>
+    <w:p>
+      <w:pPr>
+        <w:pStyle w:val="Normal"/>
+        <w:numPr>
+          <w:ilvl w:val="0"/>
+          <w:numId w:val="5"/>
+        </w:numPr>
+        <w:tabs>
+          <w:tab w:val="clear" w:pos="720"/>
+          <w:tab w:val="left" w:pos="1440" w:leader="none"/>
+        </w:tabs>
+        <w:ind w:hanging="360" w:left="1440"/>
+        <w:rPr>
+          <w:rFonts w:cs="Arial"/>
+          <w:bCs/>
+          <w:sz w:val="22"/>
+          <w:szCs w:val="22"/>
+        </w:rPr>
+      </w:pPr>
+      <w:r>
+        <w:rPr>
+          <w:rFonts w:cs="Arial"/>
+          <w:bCs/>
+          <w:sz w:val="22"/>
+          <w:szCs w:val="22"/>
+        </w:rPr>
+        <w:t>Atribuir perfil de admnistrador</w:t>
+      </w:r>
+    </w:p>
+    <w:p>
+      <w:pPr>
+        <w:pStyle w:val="Normal"/>
+        <w:numPr>
+          <w:ilvl w:val="0"/>
+          <w:numId w:val="5"/>
+        </w:numPr>
+        <w:tabs>
+          <w:tab w:val="clear" w:pos="720"/>
+          <w:tab w:val="left" w:pos="1440" w:leader="none"/>
+        </w:tabs>
+        <w:ind w:hanging="360" w:left="1440"/>
+        <w:rPr>
+          <w:rFonts w:cs="Arial"/>
+          <w:bCs/>
+          <w:sz w:val="22"/>
+          <w:szCs w:val="22"/>
+        </w:rPr>
+      </w:pPr>
+      <w:r>
+        <w:rPr>
+          <w:rFonts w:cs="Arial"/>
+          <w:bCs/>
+          <w:sz w:val="22"/>
+          <w:szCs w:val="22"/>
+        </w:rPr>
+        <w:t>Remover perfil de admnistrador</w:t>
+      </w:r>
+    </w:p>
+    <w:p>
+      <w:pPr>
+        <w:pStyle w:val="Normal"/>
+        <w:ind w:left="360"/>
+        <w:rPr>
+          <w:rFonts w:cs="Arial"/>
+          <w:b/>
+          <w:sz w:val="22"/>
+          <w:szCs w:val="22"/>
+        </w:rPr>
+      </w:pPr>
+      <w:r>
+        <w:rPr>
+          <w:rFonts w:cs="Arial"/>
+          <w:b/>
+          <w:sz w:val="22"/>
+          <w:szCs w:val="22"/>
+        </w:rPr>
+        <w:t>Módulo Usuário:</w:t>
+      </w:r>
+    </w:p>
+    <w:p>
+      <w:pPr>
+        <w:pStyle w:val="Normal"/>
+        <w:numPr>
+          <w:ilvl w:val="0"/>
+          <w:numId w:val="5"/>
+        </w:numPr>
+        <w:tabs>
+          <w:tab w:val="clear" w:pos="720"/>
+          <w:tab w:val="left" w:pos="1440" w:leader="none"/>
+        </w:tabs>
+        <w:ind w:hanging="360" w:left="1440"/>
+        <w:rPr>
+          <w:rFonts w:cs="Arial"/>
+          <w:bCs/>
+          <w:sz w:val="22"/>
+          <w:szCs w:val="22"/>
+        </w:rPr>
+      </w:pPr>
+      <w:r>
+        <w:rPr>
+          <w:rFonts w:cs="Arial"/>
+          <w:bCs/>
+          <w:sz w:val="22"/>
+          <w:szCs w:val="22"/>
+        </w:rPr>
+        <w:t>Criar evento</w:t>
+      </w:r>
+    </w:p>
+    <w:p>
+      <w:pPr>
+        <w:pStyle w:val="Normal"/>
+        <w:numPr>
+          <w:ilvl w:val="0"/>
+          <w:numId w:val="5"/>
+        </w:numPr>
+        <w:tabs>
+          <w:tab w:val="clear" w:pos="720"/>
+          <w:tab w:val="left" w:pos="1440" w:leader="none"/>
+        </w:tabs>
+        <w:ind w:hanging="360" w:left="1440"/>
+        <w:rPr>
+          <w:rFonts w:cs="Arial"/>
+          <w:bCs/>
+          <w:sz w:val="22"/>
+          <w:szCs w:val="22"/>
+        </w:rPr>
+      </w:pPr>
+      <w:r>
+        <w:rPr>
+          <w:rFonts w:cs="Arial"/>
+          <w:bCs/>
+          <w:sz w:val="22"/>
+          <w:szCs w:val="22"/>
+        </w:rPr>
+        <w:t>Visualizar meus eventos</w:t>
+      </w:r>
+    </w:p>
+    <w:p>
+      <w:pPr>
+        <w:pStyle w:val="Normal"/>
+        <w:numPr>
+          <w:ilvl w:val="0"/>
+          <w:numId w:val="5"/>
+        </w:numPr>
+        <w:tabs>
+          <w:tab w:val="clear" w:pos="720"/>
+          <w:tab w:val="left" w:pos="1440" w:leader="none"/>
+        </w:tabs>
+        <w:ind w:hanging="360" w:left="1440"/>
+        <w:rPr>
+          <w:rFonts w:cs="Arial"/>
+          <w:bCs/>
+          <w:sz w:val="22"/>
+          <w:szCs w:val="22"/>
+        </w:rPr>
+      </w:pPr>
+      <w:r>
+        <w:rPr>
+          <w:rFonts w:cs="Arial"/>
+          <w:bCs/>
+          <w:sz w:val="22"/>
+          <w:szCs w:val="22"/>
+        </w:rPr>
+        <w:t>Filtrar eventos</w:t>
+      </w:r>
+    </w:p>
+    <w:p>
+      <w:pPr>
+        <w:pStyle w:val="Normal"/>
+        <w:numPr>
+          <w:ilvl w:val="0"/>
+          <w:numId w:val="5"/>
+        </w:numPr>
+        <w:tabs>
+          <w:tab w:val="clear" w:pos="720"/>
+          <w:tab w:val="left" w:pos="1440" w:leader="none"/>
+        </w:tabs>
+        <w:ind w:hanging="360" w:left="1440"/>
+        <w:rPr>
+          <w:rFonts w:cs="Arial"/>
+          <w:bCs/>
+          <w:sz w:val="22"/>
+          <w:szCs w:val="22"/>
+        </w:rPr>
+      </w:pPr>
+      <w:r>
+        <w:rPr>
+          <w:rFonts w:cs="Arial"/>
+          <w:bCs/>
+          <w:sz w:val="22"/>
+          <w:szCs w:val="22"/>
+        </w:rPr>
+        <w:t>Editar conta</w:t>
+      </w:r>
+    </w:p>
+    <w:p>
+      <w:pPr>
+        <w:pStyle w:val="Normal"/>
+        <w:numPr>
+          <w:ilvl w:val="0"/>
+          <w:numId w:val="5"/>
+        </w:numPr>
+        <w:tabs>
+          <w:tab w:val="clear" w:pos="720"/>
+          <w:tab w:val="left" w:pos="1440" w:leader="none"/>
+        </w:tabs>
+        <w:ind w:hanging="360" w:left="1440"/>
+        <w:rPr>
+          <w:rFonts w:cs="Arial"/>
+          <w:bCs/>
+          <w:sz w:val="22"/>
+          <w:szCs w:val="22"/>
+        </w:rPr>
+      </w:pPr>
+      <w:r>
+        <w:rPr>
+          <w:rFonts w:cs="Arial"/>
+          <w:bCs/>
+          <w:sz w:val="22"/>
+          <w:szCs w:val="22"/>
+        </w:rPr>
+        <w:t>Excluir usuário</w:t>
+      </w:r>
+    </w:p>
+    <w:p>
+      <w:pPr>
+        <w:pStyle w:val="Normal"/>
+        <w:numPr>
+          <w:ilvl w:val="0"/>
+          <w:numId w:val="5"/>
+        </w:numPr>
+        <w:tabs>
+          <w:tab w:val="clear" w:pos="720"/>
+          <w:tab w:val="left" w:pos="1440" w:leader="none"/>
+        </w:tabs>
+        <w:ind w:hanging="360" w:left="1440"/>
+        <w:rPr>
+          <w:rFonts w:cs="Arial"/>
+          <w:bCs/>
+          <w:sz w:val="22"/>
+          <w:szCs w:val="22"/>
+        </w:rPr>
+      </w:pPr>
+      <w:r>
+        <w:rPr>
+          <w:rFonts w:cs="Arial"/>
+          <w:bCs/>
+          <w:sz w:val="22"/>
+          <w:szCs w:val="22"/>
+        </w:rPr>
+        <w:t>Adicionar amigos</w:t>
+      </w:r>
+    </w:p>
+    <w:p>
+      <w:pPr>
+        <w:pStyle w:val="Normal"/>
+        <w:numPr>
+          <w:ilvl w:val="0"/>
+          <w:numId w:val="5"/>
+        </w:numPr>
+        <w:tabs>
+          <w:tab w:val="clear" w:pos="720"/>
+          <w:tab w:val="left" w:pos="1440" w:leader="none"/>
+        </w:tabs>
+        <w:ind w:hanging="360" w:left="1440"/>
+        <w:rPr>
+          <w:rFonts w:cs="Arial"/>
+          <w:bCs/>
+          <w:sz w:val="22"/>
+          <w:szCs w:val="22"/>
+        </w:rPr>
+      </w:pPr>
+      <w:r>
+        <w:rPr>
+          <w:rFonts w:cs="Arial"/>
+          <w:bCs/>
+          <w:sz w:val="22"/>
+          <w:szCs w:val="22"/>
+        </w:rPr>
+        <w:t>Remover amigos</w:t>
+      </w:r>
+    </w:p>
+    <w:p>
+      <w:pPr>
+        <w:pStyle w:val="Normal"/>
+        <w:numPr>
+          <w:ilvl w:val="0"/>
+          <w:numId w:val="5"/>
+        </w:numPr>
+        <w:tabs>
+          <w:tab w:val="clear" w:pos="720"/>
+          <w:tab w:val="left" w:pos="1440" w:leader="none"/>
+        </w:tabs>
+        <w:ind w:hanging="360" w:left="1440"/>
+        <w:rPr>
+          <w:rFonts w:cs="Arial"/>
+          <w:bCs/>
+          <w:sz w:val="22"/>
+          <w:szCs w:val="22"/>
+        </w:rPr>
+      </w:pPr>
+      <w:r>
+        <w:rPr>
+          <w:rFonts w:cs="Arial"/>
+          <w:bCs/>
+          <w:sz w:val="22"/>
+          <w:szCs w:val="22"/>
+        </w:rPr>
+        <w:t>Listar amigos</w:t>
+      </w:r>
+    </w:p>
+    <w:p>
+      <w:pPr>
+        <w:pStyle w:val="Normal"/>
+        <w:numPr>
+          <w:ilvl w:val="0"/>
+          <w:numId w:val="5"/>
+        </w:numPr>
+        <w:tabs>
+          <w:tab w:val="clear" w:pos="720"/>
+          <w:tab w:val="left" w:pos="1440" w:leader="none"/>
+        </w:tabs>
+        <w:ind w:hanging="360" w:left="1440"/>
+        <w:rPr>
+          <w:rFonts w:cs="Arial"/>
+          <w:bCs/>
+          <w:sz w:val="22"/>
+          <w:szCs w:val="22"/>
+        </w:rPr>
+      </w:pPr>
+      <w:r>
+        <w:rPr>
+          <w:rFonts w:cs="Arial"/>
+          <w:bCs/>
+          <w:sz w:val="22"/>
+          <w:szCs w:val="22"/>
+        </w:rPr>
+        <w:t>Criar conta</w:t>
+      </w:r>
+    </w:p>
+    <w:p>
+      <w:pPr>
+        <w:pStyle w:val="Normal"/>
+        <w:numPr>
+          <w:ilvl w:val="0"/>
+          <w:numId w:val="5"/>
+        </w:numPr>
+        <w:tabs>
+          <w:tab w:val="clear" w:pos="720"/>
+          <w:tab w:val="left" w:pos="1440" w:leader="none"/>
+        </w:tabs>
+        <w:ind w:hanging="360" w:left="1440"/>
+        <w:rPr>
+          <w:rFonts w:cs="Arial"/>
+          <w:bCs/>
+          <w:sz w:val="22"/>
+          <w:szCs w:val="22"/>
+        </w:rPr>
+      </w:pPr>
+      <w:r>
+        <w:rPr>
+          <w:rFonts w:cs="Arial"/>
+          <w:bCs/>
+          <w:sz w:val="22"/>
+          <w:szCs w:val="22"/>
+        </w:rPr>
+        <w:t>Editar senha</w:t>
+      </w:r>
+    </w:p>
+    <w:p>
+      <w:pPr>
+        <w:pStyle w:val="Normal"/>
+        <w:numPr>
+          <w:ilvl w:val="0"/>
+          <w:numId w:val="5"/>
+        </w:numPr>
+        <w:tabs>
+          <w:tab w:val="clear" w:pos="720"/>
+          <w:tab w:val="left" w:pos="1440" w:leader="none"/>
+        </w:tabs>
+        <w:ind w:hanging="360" w:left="1440"/>
+        <w:rPr>
+          <w:rFonts w:cs="Arial"/>
+          <w:bCs/>
+          <w:sz w:val="22"/>
+          <w:szCs w:val="22"/>
+        </w:rPr>
+      </w:pPr>
+      <w:r>
+        <w:rPr>
+          <w:rFonts w:cs="Arial"/>
+          <w:bCs/>
+          <w:sz w:val="22"/>
+          <w:szCs w:val="22"/>
+        </w:rPr>
+        <w:t>Login</w:t>
+      </w:r>
+    </w:p>
+    <w:p>
+      <w:pPr>
+        <w:pStyle w:val="Normal"/>
+        <w:numPr>
+          <w:ilvl w:val="0"/>
+          <w:numId w:val="5"/>
+        </w:numPr>
+        <w:tabs>
+          <w:tab w:val="clear" w:pos="720"/>
+          <w:tab w:val="left" w:pos="1440" w:leader="none"/>
+        </w:tabs>
+        <w:ind w:hanging="360" w:left="1440"/>
+        <w:rPr>
+          <w:rFonts w:cs="Arial"/>
+          <w:bCs/>
+          <w:sz w:val="22"/>
+          <w:szCs w:val="22"/>
+        </w:rPr>
+      </w:pPr>
+      <w:r>
+        <w:rPr>
+          <w:rFonts w:cs="Arial"/>
+          <w:bCs/>
+          <w:sz w:val="22"/>
+          <w:szCs w:val="22"/>
+        </w:rPr>
+        <w:t>Logout</w:t>
+      </w:r>
+    </w:p>
+    <w:p>
+      <w:pPr>
+        <w:pStyle w:val="Normal"/>
+        <w:numPr>
+          <w:ilvl w:val="0"/>
+          <w:numId w:val="5"/>
+        </w:numPr>
+        <w:tabs>
+          <w:tab w:val="clear" w:pos="720"/>
+          <w:tab w:val="left" w:pos="1440" w:leader="none"/>
+        </w:tabs>
+        <w:ind w:hanging="360" w:left="1440"/>
+        <w:rPr>
+          <w:rFonts w:cs="Arial"/>
+          <w:bCs/>
+          <w:sz w:val="22"/>
+          <w:szCs w:val="22"/>
+        </w:rPr>
+      </w:pPr>
+      <w:r>
+        <w:rPr>
+          <w:rFonts w:cs="Arial"/>
+          <w:bCs/>
+          <w:sz w:val="22"/>
+          <w:szCs w:val="22"/>
+        </w:rPr>
+        <w:t>Recuperar senha</w:t>
+      </w:r>
+    </w:p>
+    <w:p>
+      <w:pPr>
+        <w:pStyle w:val="Normal"/>
+        <w:spacing w:lineRule="auto" w:line="240" w:before="0" w:after="0"/>
+        <w:ind w:left="360"/>
+        <w:rPr>
+          <w:rFonts w:cs="Arial"/>
+          <w:b/>
+          <w:sz w:val="22"/>
+          <w:szCs w:val="22"/>
+        </w:rPr>
+      </w:pPr>
+      <w:r>
+        <w:rPr>
+          <w:rFonts w:cs="Arial"/>
+          <w:b/>
+          <w:sz w:val="22"/>
+          <w:szCs w:val="22"/>
+        </w:rPr>
+      </w:r>
+      <w:r>
+        <w:br w:type="page"/>
+      </w:r>
+    </w:p>
+    <w:p>
+      <w:pPr>
+        <w:pStyle w:val="Normal"/>
+        <w:spacing w:before="0" w:after="180"/>
+        <w:ind w:left="360"/>
+        <w:rPr>
+          <w:rFonts w:cs="Arial"/>
+          <w:b/>
+          <w:sz w:val="22"/>
+          <w:szCs w:val="22"/>
+        </w:rPr>
+      </w:pPr>
+      <w:r>
+        <w:rPr>
+          <w:rFonts w:cs="Arial"/>
+          <w:b/>
+          <w:sz w:val="22"/>
+          <w:szCs w:val="22"/>
+        </w:rPr>
+        <w:t>Módulo participante:</w:t>
+      </w:r>
+    </w:p>
+    <w:p>
+      <w:pPr>
+        <w:pStyle w:val="Normal"/>
+        <w:numPr>
+          <w:ilvl w:val="0"/>
+          <w:numId w:val="5"/>
+        </w:numPr>
+        <w:tabs>
+          <w:tab w:val="clear" w:pos="720"/>
+          <w:tab w:val="left" w:pos="1440" w:leader="none"/>
+        </w:tabs>
+        <w:ind w:hanging="360" w:left="1440"/>
+        <w:rPr>
+          <w:rFonts w:cs="Arial"/>
+          <w:bCs/>
+          <w:sz w:val="22"/>
+          <w:szCs w:val="22"/>
+        </w:rPr>
+      </w:pPr>
+      <w:r>
+        <w:rPr>
+          <w:rFonts w:cs="Arial"/>
+          <w:bCs/>
+          <w:sz w:val="22"/>
+          <w:szCs w:val="22"/>
+        </w:rPr>
+        <w:t>Sair do evento</w:t>
+      </w:r>
+    </w:p>
+    <w:p>
+      <w:pPr>
+        <w:pStyle w:val="Normal"/>
+        <w:numPr>
+          <w:ilvl w:val="0"/>
+          <w:numId w:val="5"/>
+        </w:numPr>
+        <w:tabs>
+          <w:tab w:val="clear" w:pos="720"/>
+          <w:tab w:val="left" w:pos="1440" w:leader="none"/>
+        </w:tabs>
+        <w:ind w:hanging="360" w:left="1440"/>
+        <w:rPr>
+          <w:rFonts w:cs="Arial"/>
+          <w:bCs/>
+          <w:sz w:val="22"/>
+          <w:szCs w:val="22"/>
+        </w:rPr>
+      </w:pPr>
+      <w:r>
+        <w:rPr>
+          <w:rFonts w:cs="Arial"/>
+          <w:bCs/>
+          <w:sz w:val="22"/>
+          <w:szCs w:val="22"/>
+        </w:rPr>
+        <w:t>Lista de convites</w:t>
+      </w:r>
+    </w:p>
+    <w:p>
+      <w:pPr>
+        <w:pStyle w:val="Normal"/>
+        <w:numPr>
+          <w:ilvl w:val="0"/>
+          <w:numId w:val="5"/>
+        </w:numPr>
+        <w:tabs>
+          <w:tab w:val="clear" w:pos="720"/>
+          <w:tab w:val="left" w:pos="1440" w:leader="none"/>
+        </w:tabs>
+        <w:ind w:hanging="360" w:left="1440"/>
+        <w:rPr>
+          <w:rFonts w:cs="Arial"/>
+          <w:bCs/>
+          <w:sz w:val="22"/>
+          <w:szCs w:val="22"/>
+        </w:rPr>
+      </w:pPr>
+      <w:r>
+        <w:rPr>
+          <w:rFonts w:cs="Arial"/>
+          <w:bCs/>
+          <w:sz w:val="22"/>
+          <w:szCs w:val="22"/>
+        </w:rPr>
+        <w:t>Visualizar detalhes do event</w:t>
+      </w:r>
+    </w:p>
+    <w:p>
+      <w:pPr>
+        <w:pStyle w:val="Normal"/>
+        <w:rPr>
+          <w:rFonts w:cs="Arial"/>
+          <w:b/>
+          <w:sz w:val="22"/>
+          <w:szCs w:val="22"/>
+        </w:rPr>
+      </w:pPr>
+      <w:r>
+        <w:rPr>
+          <w:rFonts w:cs="Arial"/>
+          <w:b/>
+          <w:sz w:val="22"/>
+          <w:szCs w:val="22"/>
+        </w:rPr>
+      </w:r>
+    </w:p>
+    <w:p>
+      <w:pPr>
+        <w:pStyle w:val="Heading2"/>
+        <w:numPr>
+          <w:ilvl w:val="0"/>
+          <w:numId w:val="2"/>
+        </w:numPr>
+        <w:rPr/>
+      </w:pPr>
+      <w:r>
+        <w:rPr/>
+        <w:t>Entrega</w:t>
+      </w:r>
+    </w:p>
+    <w:p>
+      <w:pPr>
+        <w:pStyle w:val="Normal"/>
+        <w:ind w:firstLine="360"/>
+        <w:rPr>
+          <w:rFonts w:cs="Arial"/>
           <w:color w:themeColor="text1" w:themeTint="bf" w:val="auto"/>
           <w:sz w:val="22"/>
           <w:szCs w:val="22"/>
         </w:rPr>
-        <w:t>Geral: Auxiliar na gestão de custos e também na tomada de decisões em conjunto.</w:t>
-      </w:r>
-    </w:p>
+      </w:pPr>
+      <w:r>
+        <w:rPr>
+          <w:rFonts w:cs="Arial"/>
+          <w:color w:themeColor="text1" w:themeTint="bf" w:val="auto"/>
+          <w:sz w:val="22"/>
+          <w:szCs w:val="22"/>
+        </w:rPr>
+        <w:t>Descrição: O planejamento das entregas previstas para o projeto são as seguintes:</w:t>
+      </w:r>
+    </w:p>
+    <w:tbl>
+      <w:tblPr>
+        <w:tblStyle w:val="TableGrid"/>
+        <w:tblW w:w="9747" w:type="dxa"/>
+        <w:jc w:val="left"/>
+        <w:tblInd w:w="0" w:type="dxa"/>
+        <w:tblLayout w:type="fixed"/>
+        <w:tblCellMar>
+          <w:top w:w="0" w:type="dxa"/>
+          <w:left w:w="108" w:type="dxa"/>
+          <w:bottom w:w="0" w:type="dxa"/>
+          <w:right w:w="108" w:type="dxa"/>
+        </w:tblCellMar>
+        <w:tblLook w:firstRow="1" w:noVBand="1" w:lastRow="0" w:firstColumn="1" w:lastColumn="0" w:noHBand="0" w:val="04a0"/>
+      </w:tblPr>
+      <w:tblGrid>
+        <w:gridCol w:w="3051"/>
+        <w:gridCol w:w="3059"/>
+        <w:gridCol w:w="3637"/>
+      </w:tblGrid>
+      <w:tr>
+        <w:trPr/>
+        <w:tc>
+          <w:tcPr>
+            <w:tcW w:w="3051" w:type="dxa"/>
+            <w:tcBorders/>
+          </w:tcPr>
+          <w:p>
+            <w:pPr>
+              <w:pStyle w:val="Normal"/>
+              <w:widowControl/>
+              <w:suppressAutoHyphens w:val="true"/>
+              <w:spacing w:lineRule="auto" w:line="360" w:before="0" w:after="180"/>
+              <w:ind w:left="360"/>
+              <w:jc w:val="center"/>
+              <w:rPr>
+                <w:rFonts w:cs="Arial"/>
+                <w:b/>
+                <w:bCs/>
+                <w:sz w:val="22"/>
+                <w:szCs w:val="22"/>
+              </w:rPr>
+            </w:pPr>
+            <w:r>
+              <w:rPr>
+                <w:rFonts w:eastAsia="Arial" w:cs="Arial"/>
+                <w:b/>
+                <w:bCs/>
+                <w:color w:themeColor="text1" w:themeTint="bf" w:val="404040"/>
+                <w:kern w:val="0"/>
+                <w:sz w:val="22"/>
+                <w:szCs w:val="22"/>
+                <w:lang w:val="pt-BR" w:eastAsia="pt-BR" w:bidi="ar-SA"/>
+              </w:rPr>
+              <w:t>Entrega</w:t>
+            </w:r>
+          </w:p>
+        </w:tc>
+        <w:tc>
+          <w:tcPr>
+            <w:tcW w:w="3059" w:type="dxa"/>
+            <w:tcBorders/>
+          </w:tcPr>
+          <w:p>
+            <w:pPr>
+              <w:pStyle w:val="Normal"/>
+              <w:widowControl/>
+              <w:suppressAutoHyphens w:val="true"/>
+              <w:spacing w:lineRule="auto" w:line="360" w:before="0" w:after="180"/>
+              <w:ind w:left="360"/>
+              <w:jc w:val="center"/>
+              <w:rPr>
+                <w:rFonts w:cs="Arial"/>
+                <w:b/>
+                <w:bCs/>
+                <w:sz w:val="22"/>
+                <w:szCs w:val="22"/>
+              </w:rPr>
+            </w:pPr>
+            <w:r>
+              <w:rPr>
+                <w:rFonts w:eastAsia="Arial" w:cs="Arial"/>
+                <w:b/>
+                <w:bCs/>
+                <w:color w:themeColor="text1" w:themeTint="bf" w:val="404040"/>
+                <w:kern w:val="0"/>
+                <w:sz w:val="22"/>
+                <w:szCs w:val="22"/>
+                <w:lang w:val="pt-BR" w:eastAsia="pt-BR" w:bidi="ar-SA"/>
+              </w:rPr>
+              <w:t>Data Prevista</w:t>
+            </w:r>
+          </w:p>
+        </w:tc>
+        <w:tc>
+          <w:tcPr>
+            <w:tcW w:w="3637" w:type="dxa"/>
+            <w:tcBorders/>
+          </w:tcPr>
+          <w:p>
+            <w:pPr>
+              <w:pStyle w:val="Normal"/>
+              <w:widowControl/>
+              <w:suppressAutoHyphens w:val="true"/>
+              <w:spacing w:lineRule="auto" w:line="360" w:before="0" w:after="180"/>
+              <w:jc w:val="center"/>
+              <w:rPr>
+                <w:rFonts w:cs="Arial"/>
+                <w:b/>
+                <w:bCs/>
+                <w:sz w:val="22"/>
+                <w:szCs w:val="22"/>
+              </w:rPr>
+            </w:pPr>
+            <w:r>
+              <w:rPr>
+                <w:rFonts w:eastAsia="Arial" w:cs="Arial"/>
+                <w:b/>
+                <w:bCs/>
+                <w:color w:themeColor="text1" w:themeTint="bf" w:val="404040"/>
+                <w:kern w:val="0"/>
+                <w:sz w:val="22"/>
+                <w:szCs w:val="22"/>
+                <w:lang w:val="pt-BR" w:eastAsia="pt-BR" w:bidi="ar-SA"/>
+              </w:rPr>
+              <w:t>Artefatos para entrega</w:t>
+            </w:r>
+          </w:p>
+        </w:tc>
+      </w:tr>
+      <w:tr>
+        <w:trPr/>
+        <w:tc>
+          <w:tcPr>
+            <w:tcW w:w="3051" w:type="dxa"/>
+            <w:tcBorders/>
+          </w:tcPr>
+          <w:p>
+            <w:pPr>
+              <w:pStyle w:val="Normal"/>
+              <w:widowControl/>
+              <w:suppressAutoHyphens w:val="true"/>
+              <w:spacing w:lineRule="auto" w:line="360" w:before="0" w:after="180"/>
+              <w:ind w:left="360"/>
+              <w:jc w:val="center"/>
+              <w:rPr>
+                <w:rFonts w:cs="Arial"/>
+                <w:sz w:val="22"/>
+                <w:szCs w:val="22"/>
+              </w:rPr>
+            </w:pPr>
+            <w:r>
+              <w:rPr>
+                <w:rFonts w:eastAsia="Arial" w:cs="Arial"/>
+                <w:color w:themeColor="text1" w:themeTint="bf" w:val="404040"/>
+                <w:kern w:val="0"/>
+                <w:sz w:val="22"/>
+                <w:szCs w:val="22"/>
+                <w:lang w:val="pt-BR" w:eastAsia="pt-BR" w:bidi="ar-SA"/>
+              </w:rPr>
+              <w:t>1ª.</w:t>
+            </w:r>
+          </w:p>
+        </w:tc>
+        <w:tc>
+          <w:tcPr>
+            <w:tcW w:w="3059" w:type="dxa"/>
+            <w:tcBorders/>
+          </w:tcPr>
+          <w:p>
+            <w:pPr>
+              <w:pStyle w:val="Normal"/>
+              <w:widowControl/>
+              <w:suppressAutoHyphens w:val="true"/>
+              <w:spacing w:lineRule="auto" w:line="360" w:before="0" w:after="180"/>
+              <w:ind w:left="360"/>
+              <w:jc w:val="center"/>
+              <w:rPr>
+                <w:rFonts w:cs="Arial"/>
+                <w:sz w:val="22"/>
+                <w:szCs w:val="22"/>
+              </w:rPr>
+            </w:pPr>
+            <w:r>
+              <w:rPr>
+                <w:rFonts w:eastAsia="Arial" w:cs="Arial"/>
+                <w:color w:themeColor="text1" w:themeTint="bf" w:val="404040"/>
+                <w:kern w:val="0"/>
+                <w:sz w:val="22"/>
+                <w:szCs w:val="22"/>
+                <w:lang w:val="pt-BR" w:eastAsia="pt-BR" w:bidi="ar-SA"/>
+              </w:rPr>
+              <w:t>15/04/2024</w:t>
+            </w:r>
+          </w:p>
+        </w:tc>
+        <w:tc>
+          <w:tcPr>
+            <w:tcW w:w="3637" w:type="dxa"/>
+            <w:tcBorders/>
+          </w:tcPr>
+          <w:p>
+            <w:pPr>
+              <w:pStyle w:val="Normal"/>
+              <w:widowControl/>
+              <w:tabs>
+                <w:tab w:val="clear" w:pos="720"/>
+                <w:tab w:val="left" w:pos="954" w:leader="none"/>
+              </w:tabs>
+              <w:suppressAutoHyphens w:val="true"/>
+              <w:spacing w:lineRule="auto" w:line="360" w:before="0" w:after="180"/>
+              <w:jc w:val="both"/>
+              <w:rPr>
+                <w:rFonts w:cs="Arial"/>
+                <w:sz w:val="22"/>
+                <w:szCs w:val="22"/>
+              </w:rPr>
+            </w:pPr>
+            <w:r>
+              <w:rPr>
+                <w:rFonts w:eastAsia="Arial" w:cs="Arial"/>
+                <w:color w:themeColor="text1" w:themeTint="bf" w:val="404040"/>
+                <w:kern w:val="0"/>
+                <w:sz w:val="22"/>
+                <w:szCs w:val="22"/>
+                <w:lang w:val="pt-BR" w:eastAsia="pt-BR" w:bidi="ar-SA"/>
+              </w:rPr>
+              <w:t>Declaração de escopo de projeto, especificação de requisitos, análise de requisitos e versionamento do projeto.</w:t>
+            </w:r>
+          </w:p>
+        </w:tc>
+      </w:tr>
+      <w:tr>
+        <w:trPr/>
+        <w:tc>
+          <w:tcPr>
+            <w:tcW w:w="3051" w:type="dxa"/>
+            <w:tcBorders/>
+          </w:tcPr>
+          <w:p>
+            <w:pPr>
+              <w:pStyle w:val="Normal"/>
+              <w:widowControl/>
+              <w:suppressAutoHyphens w:val="true"/>
+              <w:spacing w:lineRule="auto" w:line="360" w:before="0" w:after="180"/>
+              <w:ind w:left="360"/>
+              <w:jc w:val="center"/>
+              <w:rPr>
+                <w:rFonts w:cs="Arial"/>
+                <w:sz w:val="22"/>
+                <w:szCs w:val="22"/>
+              </w:rPr>
+            </w:pPr>
+            <w:r>
+              <w:rPr>
+                <w:rFonts w:eastAsia="Arial" w:cs="Arial"/>
+                <w:color w:themeColor="text1" w:themeTint="bf" w:val="404040"/>
+                <w:kern w:val="0"/>
+                <w:sz w:val="22"/>
+                <w:szCs w:val="22"/>
+                <w:lang w:val="pt-BR" w:eastAsia="pt-BR" w:bidi="ar-SA"/>
+              </w:rPr>
+              <w:t>2ª.</w:t>
+            </w:r>
+          </w:p>
+        </w:tc>
+        <w:tc>
+          <w:tcPr>
+            <w:tcW w:w="3059" w:type="dxa"/>
+            <w:tcBorders/>
+          </w:tcPr>
+          <w:p>
+            <w:pPr>
+              <w:pStyle w:val="Normal"/>
+              <w:widowControl/>
+              <w:suppressAutoHyphens w:val="true"/>
+              <w:spacing w:lineRule="auto" w:line="360" w:before="0" w:after="180"/>
+              <w:ind w:left="360"/>
+              <w:jc w:val="center"/>
+              <w:rPr>
+                <w:rFonts w:cs="Arial"/>
+                <w:sz w:val="22"/>
+                <w:szCs w:val="22"/>
+              </w:rPr>
+            </w:pPr>
+            <w:r>
+              <w:rPr>
+                <w:rFonts w:eastAsia="Arial" w:cs="Arial"/>
+                <w:color w:themeColor="text1" w:themeTint="bf" w:val="404040"/>
+                <w:kern w:val="0"/>
+                <w:sz w:val="22"/>
+                <w:szCs w:val="22"/>
+                <w:lang w:val="pt-BR" w:eastAsia="pt-BR" w:bidi="ar-SA"/>
+              </w:rPr>
+              <w:t>22/06/2024</w:t>
+            </w:r>
+          </w:p>
+        </w:tc>
+        <w:tc>
+          <w:tcPr>
+            <w:tcW w:w="3637" w:type="dxa"/>
+            <w:tcBorders/>
+          </w:tcPr>
+          <w:p>
+            <w:pPr>
+              <w:pStyle w:val="Normal"/>
+              <w:widowControl/>
+              <w:suppressAutoHyphens w:val="true"/>
+              <w:spacing w:lineRule="auto" w:line="360" w:before="0" w:after="180"/>
+              <w:jc w:val="both"/>
+              <w:rPr>
+                <w:rFonts w:cs="Arial"/>
+                <w:sz w:val="22"/>
+                <w:szCs w:val="22"/>
+              </w:rPr>
+            </w:pPr>
+            <w:r>
+              <w:rPr>
+                <w:rFonts w:eastAsia="Arial" w:cs="Arial"/>
+                <w:color w:themeColor="text1" w:themeTint="bf" w:val="404040"/>
+                <w:kern w:val="0"/>
+                <w:sz w:val="22"/>
+                <w:szCs w:val="22"/>
+                <w:lang w:val="pt-BR" w:eastAsia="pt-BR" w:bidi="ar-SA"/>
+              </w:rPr>
+              <w:t>Correção da entrega I, especificação de requisitos, análise de requisitos, projeto e construção.</w:t>
+            </w:r>
+          </w:p>
+        </w:tc>
+      </w:tr>
+    </w:tbl>
     <w:p>
       <w:pPr>
         <w:pStyle w:val="Normal"/>
+        <w:ind w:hanging="0"/>
+        <w:rPr/>
+      </w:pPr>
+      <w:r>
+        <w:rPr/>
+      </w:r>
+    </w:p>
+    <w:p>
+      <w:pPr>
+        <w:pStyle w:val="Normal"/>
+        <w:spacing w:lineRule="auto" w:line="240" w:before="0" w:after="0"/>
+        <w:rPr>
+          <w:b/>
+          <w:bCs/>
+          <w:color w:themeColor="accent1" w:val="5B9BD5"/>
+          <w:sz w:val="24"/>
+        </w:rPr>
+      </w:pPr>
+      <w:r>
+        <w:rPr>
+          <w:b/>
+          <w:bCs/>
+          <w:color w:themeColor="accent1" w:val="5B9BD5"/>
+          <w:sz w:val="24"/>
+        </w:rPr>
+      </w:r>
+      <w:r>
+        <w:br w:type="page"/>
+      </w:r>
+    </w:p>
+    <w:p>
+      <w:pPr>
+        <w:pStyle w:val="Heading2"/>
+        <w:numPr>
+          <w:ilvl w:val="0"/>
+          <w:numId w:val="2"/>
+        </w:numPr>
+        <w:spacing w:before="0" w:after="120"/>
+        <w:rPr/>
+      </w:pPr>
+      <w:r>
+        <w:rPr/>
+        <w:t xml:space="preserve">Restrições </w:t>
+      </w:r>
+    </w:p>
+    <w:p>
+      <w:pPr>
+        <w:pStyle w:val="Normal"/>
+        <w:ind w:firstLine="360"/>
+        <w:jc w:val="both"/>
+        <w:rPr>
+          <w:rFonts w:cs="Arial"/>
+          <w:bCs/>
+          <w:sz w:val="22"/>
+          <w:szCs w:val="22"/>
+        </w:rPr>
+      </w:pPr>
+      <w:r>
+        <w:rPr>
+          <w:rFonts w:cs="Arial"/>
+          <w:bCs/>
+          <w:sz w:val="22"/>
+          <w:szCs w:val="22"/>
+        </w:rPr>
+        <w:t>As mesmas estão presentes no arquivo “eventify_especificaçõesDeRequisitosN</w:t>
+      </w:r>
+      <w:r>
+        <w:rPr>
+          <w:rFonts w:cs="Arial"/>
+          <w:bCs/>
+          <w:sz w:val="22"/>
+          <w:szCs w:val="22"/>
+        </w:rPr>
+        <w:t>ã</w:t>
+      </w:r>
+      <w:r>
+        <w:rPr>
+          <w:rFonts w:cs="Arial"/>
+          <w:bCs/>
+          <w:sz w:val="22"/>
+          <w:szCs w:val="22"/>
+        </w:rPr>
+        <w:t>oFuncionais_vrs 1.0”.</w:t>
+      </w:r>
+    </w:p>
+    <w:p>
+      <w:pPr>
+        <w:pStyle w:val="Heading2"/>
+        <w:numPr>
+          <w:ilvl w:val="0"/>
+          <w:numId w:val="2"/>
+        </w:numPr>
+        <w:spacing w:before="303" w:after="63"/>
+        <w:rPr/>
+      </w:pPr>
+      <w:r>
+        <w:rPr/>
+        <w:t>Dependências</w:t>
+      </w:r>
+    </w:p>
+    <w:p>
+      <w:pPr>
+        <w:pStyle w:val="Normal"/>
+        <w:ind w:firstLine="360"/>
+        <w:jc w:val="both"/>
+        <w:rPr>
+          <w:rFonts w:cs="Arial"/>
+          <w:bCs/>
+          <w:sz w:val="22"/>
+          <w:szCs w:val="22"/>
+        </w:rPr>
+      </w:pPr>
+      <w:r>
+        <w:rPr>
+          <w:rFonts w:cs="Arial"/>
+          <w:bCs/>
+          <w:sz w:val="22"/>
+          <w:szCs w:val="22"/>
+        </w:rPr>
+        <w:t>Não há dependências identificadas</w:t>
+      </w:r>
+    </w:p>
+    <w:p>
+      <w:pPr>
+        <w:pStyle w:val="Heading2"/>
+        <w:numPr>
+          <w:ilvl w:val="0"/>
+          <w:numId w:val="2"/>
+        </w:numPr>
+        <w:spacing w:before="303" w:after="63"/>
+        <w:rPr/>
+      </w:pPr>
+      <w:r>
+        <w:rPr/>
+        <w:t xml:space="preserve">Não escopo </w:t>
+      </w:r>
+    </w:p>
+    <w:p>
+      <w:pPr>
+        <w:pStyle w:val="Normal"/>
+        <w:rPr/>
+      </w:pPr>
+      <w:r>
+        <w:rPr/>
+      </w:r>
+    </w:p>
+    <w:p>
+      <w:pPr>
+        <w:pStyle w:val="Normal"/>
+        <w:ind w:firstLine="360"/>
+        <w:rPr>
+          <w:rFonts w:cs="Arial"/>
+          <w:b/>
+          <w:bCs/>
+          <w:sz w:val="22"/>
+          <w:szCs w:val="22"/>
+        </w:rPr>
+      </w:pPr>
+      <w:r>
+        <w:rPr>
+          <w:rFonts w:cs="Arial"/>
+          <w:b/>
+          <w:bCs/>
+          <w:sz w:val="22"/>
+          <w:szCs w:val="22"/>
+        </w:rPr>
+        <w:t>Produto:</w:t>
+      </w:r>
+    </w:p>
+    <w:p>
+      <w:pPr>
+        <w:pStyle w:val="ListParagraph"/>
+        <w:numPr>
+          <w:ilvl w:val="0"/>
+          <w:numId w:val="6"/>
+        </w:numPr>
+        <w:rPr>
+          <w:rFonts w:cs="Arial"/>
+          <w:b/>
+          <w:bCs/>
+          <w:sz w:val="22"/>
+          <w:szCs w:val="22"/>
+        </w:rPr>
+      </w:pPr>
+      <w:r>
+        <w:rPr>
+          <w:rFonts w:cs="Arial"/>
+          <w:sz w:val="22"/>
+          <w:szCs w:val="22"/>
+        </w:rPr>
+        <w:t>Transações bancárias</w:t>
+      </w:r>
+    </w:p>
+    <w:p>
+      <w:pPr>
+        <w:pStyle w:val="ListParagraph"/>
+        <w:numPr>
+          <w:ilvl w:val="0"/>
+          <w:numId w:val="6"/>
+        </w:numPr>
+        <w:rPr>
+          <w:rFonts w:cs="Arial"/>
+          <w:b/>
+          <w:bCs/>
+          <w:sz w:val="22"/>
+          <w:szCs w:val="22"/>
+        </w:rPr>
+      </w:pPr>
+      <w:r>
+        <w:rPr>
+          <w:rFonts w:cs="Arial"/>
+          <w:sz w:val="22"/>
+          <w:szCs w:val="22"/>
+        </w:rPr>
+        <w:t>Atribuir atividades para cada membro do evento</w:t>
+      </w:r>
+    </w:p>
+    <w:p>
+      <w:pPr>
+        <w:pStyle w:val="ListParagraph"/>
+        <w:numPr>
+          <w:ilvl w:val="0"/>
+          <w:numId w:val="6"/>
+        </w:numPr>
+        <w:rPr>
+          <w:rFonts w:cs="Arial"/>
+          <w:b/>
+          <w:bCs/>
+          <w:sz w:val="22"/>
+          <w:szCs w:val="22"/>
+        </w:rPr>
+      </w:pPr>
+      <w:r>
+        <w:rPr>
+          <w:rFonts w:cs="Arial"/>
+          <w:sz w:val="22"/>
+          <w:szCs w:val="22"/>
+        </w:rPr>
+        <w:t>Chat interno dos usuários</w:t>
+      </w:r>
+    </w:p>
+    <w:p>
+      <w:pPr>
+        <w:pStyle w:val="Normal"/>
+        <w:rPr>
+          <w:rFonts w:cs="Arial"/>
+          <w:b/>
+          <w:bCs/>
+          <w:sz w:val="22"/>
+          <w:szCs w:val="22"/>
+        </w:rPr>
+      </w:pPr>
+      <w:r>
+        <w:rPr>
+          <w:rFonts w:cs="Arial"/>
+          <w:b/>
+          <w:bCs/>
+          <w:sz w:val="22"/>
+          <w:szCs w:val="22"/>
+        </w:rPr>
+        <w:t xml:space="preserve">     </w:t>
+      </w:r>
+      <w:r>
+        <w:rPr>
+          <w:rFonts w:cs="Arial"/>
+          <w:b/>
+          <w:bCs/>
+          <w:sz w:val="22"/>
+          <w:szCs w:val="22"/>
+        </w:rPr>
+        <w:t>Projeto:</w:t>
+      </w:r>
+    </w:p>
+    <w:p>
+      <w:pPr>
+        <w:pStyle w:val="ListParagraph"/>
+        <w:numPr>
+          <w:ilvl w:val="0"/>
+          <w:numId w:val="6"/>
+        </w:numPr>
+        <w:rPr>
+          <w:rFonts w:cs="Arial"/>
+          <w:b/>
+          <w:bCs/>
+          <w:sz w:val="22"/>
+          <w:szCs w:val="22"/>
+        </w:rPr>
+      </w:pPr>
+      <w:r>
+        <w:rPr>
+          <w:rFonts w:cs="Arial"/>
+          <w:sz w:val="22"/>
+          <w:szCs w:val="22"/>
+        </w:rPr>
+        <w:t>Adição de novos administradores</w:t>
+      </w:r>
+    </w:p>
+    <w:p>
+      <w:pPr>
+        <w:pStyle w:val="Normal"/>
+        <w:rPr/>
+      </w:pPr>
+      <w:r>
+        <w:rPr/>
+      </w:r>
+    </w:p>
+    <w:p>
+      <w:pPr>
+        <w:pStyle w:val="Heading2"/>
+        <w:numPr>
+          <w:ilvl w:val="0"/>
+          <w:numId w:val="2"/>
+        </w:numPr>
+        <w:rPr/>
+      </w:pPr>
+      <w:r>
+        <w:rPr/>
+        <w:t>Considerações Finais</w:t>
+      </w:r>
+    </w:p>
+    <w:p>
+      <w:pPr>
+        <w:pStyle w:val="Heading2"/>
         <w:numPr>
           <w:ilvl w:val="0"/>
           <w:numId w:val="0"/>
@@ -156,1543 +1819,20 @@
         <w:ind w:hanging="0" w:left="360"/>
         <w:jc w:val="both"/>
         <w:rPr>
-          <w:i w:val="false"/>
-          <w:i w:val="false"/>
-          <w:iCs w:val="false"/>
-        </w:rPr>
-      </w:pPr>
-      <w:r>
-        <w:rPr>
           <w:rFonts w:cs="Arial"/>
           <w:b w:val="false"/>
-          <w:i w:val="false"/>
-          <w:iCs w:val="false"/>
-          <w:color w:themeColor="text1" w:themeTint="bf" w:val="auto"/>
-          <w:sz w:val="22"/>
-          <w:szCs w:val="22"/>
-        </w:rPr>
-        <w:t>Específico:</w:t>
-      </w:r>
-    </w:p>
-    <w:p>
-      <w:pPr>
-        <w:pStyle w:val="Normal"/>
-        <w:numPr>
-          <w:ilvl w:val="0"/>
-          <w:numId w:val="3"/>
-        </w:numPr>
-        <w:jc w:val="both"/>
+          <w:bCs w:val="false"/>
+          <w:color w:themeColor="text1" w:themeTint="bf" w:val="404040"/>
+          <w:sz w:val="22"/>
+          <w:szCs w:val="22"/>
+        </w:rPr>
+      </w:pPr>
+      <w:r>
         <w:rPr>
           <w:rFonts w:cs="Arial"/>
           <w:b w:val="false"/>
-          <w:bCs/>
-          <w:i w:val="false"/>
-          <w:i w:val="false"/>
-          <w:iCs w:val="false"/>
-          <w:color w:themeColor="text1" w:themeTint="bf" w:val="auto"/>
-          <w:sz w:val="22"/>
-          <w:szCs w:val="22"/>
-        </w:rPr>
-      </w:pPr>
-      <w:r>
-        <w:rPr>
-          <w:rFonts w:cs="Arial"/>
-          <w:b w:val="false"/>
-          <w:bCs/>
-          <w:i w:val="false"/>
-          <w:iCs w:val="false"/>
-          <w:color w:themeColor="text1" w:themeTint="bf" w:val="auto"/>
-          <w:sz w:val="22"/>
-          <w:szCs w:val="22"/>
-        </w:rPr>
-        <w:t>Tomada de decisões em conjunto.</w:t>
-      </w:r>
-    </w:p>
-    <w:p>
-      <w:pPr>
-        <w:pStyle w:val="Normal"/>
-        <w:numPr>
-          <w:ilvl w:val="0"/>
-          <w:numId w:val="3"/>
-        </w:numPr>
-        <w:jc w:val="both"/>
-        <w:rPr>
-          <w:rFonts w:cs="Arial"/>
-          <w:b w:val="false"/>
-          <w:bCs/>
-          <w:i w:val="false"/>
-          <w:i w:val="false"/>
-          <w:iCs w:val="false"/>
-          <w:color w:themeColor="text1" w:themeTint="bf" w:val="auto"/>
-          <w:sz w:val="22"/>
-          <w:szCs w:val="22"/>
-        </w:rPr>
-      </w:pPr>
-      <w:r>
-        <w:rPr>
-          <w:rFonts w:cs="Arial"/>
-          <w:b w:val="false"/>
-          <w:bCs/>
-          <w:i w:val="false"/>
-          <w:iCs w:val="false"/>
-          <w:color w:themeColor="text1" w:themeTint="bf" w:val="auto"/>
-          <w:sz w:val="22"/>
-          <w:szCs w:val="22"/>
-        </w:rPr>
-        <w:t>Prover transparência relacionado aos custos.</w:t>
-      </w:r>
-    </w:p>
-    <w:p>
-      <w:pPr>
-        <w:pStyle w:val="Normal"/>
-        <w:numPr>
-          <w:ilvl w:val="0"/>
-          <w:numId w:val="3"/>
-        </w:numPr>
-        <w:jc w:val="both"/>
-        <w:rPr>
-          <w:rFonts w:cs="Arial"/>
-          <w:b w:val="false"/>
-          <w:bCs/>
-          <w:i w:val="false"/>
-          <w:i w:val="false"/>
-          <w:iCs w:val="false"/>
-          <w:color w:themeColor="text1" w:themeTint="bf" w:val="auto"/>
-          <w:sz w:val="22"/>
-          <w:szCs w:val="22"/>
-        </w:rPr>
-      </w:pPr>
-      <w:r>
-        <w:rPr>
-          <w:rFonts w:cs="Arial"/>
-          <w:b w:val="false"/>
-          <w:bCs/>
-          <w:i w:val="false"/>
-          <w:iCs w:val="false"/>
-          <w:color w:themeColor="text1" w:themeTint="bf" w:val="auto"/>
-          <w:sz w:val="22"/>
-          <w:szCs w:val="22"/>
-        </w:rPr>
-        <w:t>Centralização de informações.</w:t>
-      </w:r>
-    </w:p>
-    <w:p>
-      <w:pPr>
-        <w:pStyle w:val="Normal"/>
-        <w:numPr>
-          <w:ilvl w:val="0"/>
-          <w:numId w:val="3"/>
-        </w:numPr>
-        <w:jc w:val="both"/>
-        <w:rPr>
-          <w:i w:val="false"/>
-          <w:i w:val="false"/>
-          <w:iCs w:val="false"/>
-        </w:rPr>
-      </w:pPr>
-      <w:r>
-        <w:rPr>
-          <w:rFonts w:cs="Arial"/>
-          <w:b w:val="false"/>
-          <w:bCs/>
-          <w:i w:val="false"/>
-          <w:iCs w:val="false"/>
-          <w:color w:themeColor="text1" w:themeTint="bf" w:val="auto"/>
-          <w:sz w:val="22"/>
-          <w:szCs w:val="22"/>
-        </w:rPr>
-        <w:t>Reduzir atritos entre os integrantes do evento.</w:t>
-      </w:r>
-    </w:p>
-    <w:p>
-      <w:pPr>
-        <w:pStyle w:val="Heading2"/>
-        <w:numPr>
-          <w:ilvl w:val="0"/>
-          <w:numId w:val="2"/>
-        </w:numPr>
-        <w:ind w:hanging="360" w:left="360"/>
-        <w:rPr/>
-      </w:pPr>
-      <w:r>
-        <w:rPr/>
-        <w:t>Justificativa</w:t>
-      </w:r>
-    </w:p>
-    <w:p>
-      <w:pPr>
-        <w:pStyle w:val="Heading2"/>
-        <w:numPr>
-          <w:ilvl w:val="0"/>
-          <w:numId w:val="0"/>
-        </w:numPr>
-        <w:ind w:hanging="0" w:left="360"/>
-        <w:rPr>
-          <w:rFonts w:cs="Arial"/>
-          <w:b w:val="false"/>
-          <w:bCs/>
-          <w:i w:val="false"/>
-          <w:i w:val="false"/>
-          <w:iCs w:val="false"/>
-          <w:color w:themeColor="text1" w:themeTint="bf" w:val="auto"/>
-          <w:sz w:val="22"/>
-          <w:szCs w:val="22"/>
-        </w:rPr>
-      </w:pPr>
-      <w:r>
-        <w:rPr>
-          <w:rFonts w:cs="Arial"/>
-          <w:b w:val="false"/>
-          <w:bCs/>
-          <w:i w:val="false"/>
-          <w:iCs w:val="false"/>
-          <w:color w:themeColor="text1" w:themeTint="bf" w:val="auto"/>
-          <w:sz w:val="22"/>
-          <w:szCs w:val="22"/>
-        </w:rPr>
-        <w:t>Ao gerenciar um objetivo, existe uma dificuldade de comunicação com relação a escolhas, atrito e explicação de gastos. Com a aplicação será possível detalhar tudo o que está relacionado ao propósito.</w:t>
-      </w:r>
-    </w:p>
-    <w:p>
-      <w:pPr>
-        <w:pStyle w:val="Heading2"/>
-        <w:numPr>
-          <w:ilvl w:val="0"/>
-          <w:numId w:val="2"/>
-        </w:numPr>
-        <w:ind w:hanging="360" w:left="360"/>
-        <w:rPr>
-          <w:i/>
-          <w:i/>
-        </w:rPr>
-      </w:pPr>
-      <w:r>
-        <w:rPr>
-          <w:i/>
-        </w:rPr>
-        <w:t>Stakeholders</w:t>
-      </w:r>
-    </w:p>
-    <w:p>
-      <w:pPr>
-        <w:pStyle w:val="Heading2"/>
-        <w:numPr>
-          <w:ilvl w:val="0"/>
-          <w:numId w:val="4"/>
-        </w:numPr>
-        <w:rPr>
-          <w:rFonts w:cs="Arial"/>
-          <w:b w:val="false"/>
-          <w:bCs/>
-          <w:i w:val="false"/>
-          <w:i w:val="false"/>
-          <w:iCs w:val="false"/>
-          <w:color w:themeColor="text1" w:themeTint="bf" w:val="auto"/>
-          <w:sz w:val="22"/>
-          <w:szCs w:val="22"/>
-        </w:rPr>
-      </w:pPr>
-      <w:r>
-        <w:rPr>
-          <w:rFonts w:cs="Arial"/>
-          <w:b w:val="false"/>
-          <w:bCs/>
-          <w:i w:val="false"/>
-          <w:iCs w:val="false"/>
-          <w:color w:themeColor="text1" w:themeTint="bf" w:val="auto"/>
-          <w:sz w:val="22"/>
-          <w:szCs w:val="22"/>
-        </w:rPr>
-        <w:t>Organizador</w:t>
-      </w:r>
-    </w:p>
-    <w:p>
-      <w:pPr>
-        <w:pStyle w:val="Heading2"/>
-        <w:numPr>
-          <w:ilvl w:val="0"/>
-          <w:numId w:val="4"/>
-        </w:numPr>
-        <w:rPr>
-          <w:rFonts w:cs="Arial"/>
-          <w:b w:val="false"/>
-          <w:bCs/>
-          <w:i w:val="false"/>
-          <w:i w:val="false"/>
-          <w:iCs w:val="false"/>
-          <w:color w:themeColor="text1" w:themeTint="bf" w:val="auto"/>
-          <w:sz w:val="22"/>
-          <w:szCs w:val="22"/>
-        </w:rPr>
-      </w:pPr>
-      <w:r>
-        <w:rPr>
-          <w:rFonts w:cs="Arial"/>
-          <w:b w:val="false"/>
-          <w:bCs/>
-          <w:i w:val="false"/>
-          <w:iCs w:val="false"/>
-          <w:color w:themeColor="text1" w:themeTint="bf" w:val="auto"/>
-          <w:sz w:val="22"/>
-          <w:szCs w:val="22"/>
-        </w:rPr>
-        <w:t>Participante</w:t>
-      </w:r>
-    </w:p>
-    <w:p>
-      <w:pPr>
-        <w:pStyle w:val="Heading2"/>
-        <w:numPr>
-          <w:ilvl w:val="0"/>
-          <w:numId w:val="2"/>
-        </w:numPr>
-        <w:ind w:hanging="360" w:left="360"/>
-        <w:rPr/>
-      </w:pPr>
-      <w:r>
-        <w:rPr/>
-        <w:t xml:space="preserve">Escopo do Produto </w:t>
-      </w:r>
-    </w:p>
-    <w:p>
-      <w:pPr>
-        <w:pStyle w:val="Heading2"/>
-        <w:numPr>
-          <w:ilvl w:val="0"/>
-          <w:numId w:val="5"/>
-        </w:numPr>
-        <w:rPr>
-          <w:rFonts w:cs="Arial"/>
-          <w:b w:val="false"/>
-          <w:bCs/>
-          <w:i w:val="false"/>
-          <w:i w:val="false"/>
-          <w:iCs w:val="false"/>
-          <w:color w:themeColor="text1" w:themeTint="bf" w:val="auto"/>
-          <w:sz w:val="22"/>
-          <w:szCs w:val="22"/>
-        </w:rPr>
-      </w:pPr>
-      <w:r>
-        <w:rPr>
-          <w:rFonts w:cs="Arial"/>
-          <w:b w:val="false"/>
-          <w:bCs/>
-          <w:i w:val="false"/>
-          <w:iCs w:val="false"/>
-          <w:color w:themeColor="text1" w:themeTint="bf" w:val="auto"/>
-          <w:sz w:val="22"/>
-          <w:szCs w:val="22"/>
-        </w:rPr>
-        <w:t>Centralização de capital.</w:t>
-      </w:r>
-    </w:p>
-    <w:p>
-      <w:pPr>
-        <w:pStyle w:val="Normal"/>
-        <w:numPr>
-          <w:ilvl w:val="0"/>
-          <w:numId w:val="5"/>
-        </w:numPr>
-        <w:rPr>
-          <w:rFonts w:cs="Arial"/>
-          <w:b w:val="false"/>
-          <w:bCs/>
-          <w:i w:val="false"/>
-          <w:i w:val="false"/>
-          <w:iCs w:val="false"/>
-          <w:color w:themeColor="text1" w:themeTint="bf" w:val="auto"/>
-          <w:sz w:val="22"/>
-          <w:szCs w:val="22"/>
-        </w:rPr>
-      </w:pPr>
-      <w:r>
-        <w:rPr>
-          <w:rFonts w:cs="Arial"/>
-          <w:b w:val="false"/>
-          <w:bCs/>
-          <w:i w:val="false"/>
-          <w:iCs w:val="false"/>
-          <w:color w:themeColor="text1" w:themeTint="bf" w:val="auto"/>
-          <w:sz w:val="22"/>
-          <w:szCs w:val="22"/>
-        </w:rPr>
-        <w:t>Tomada de decisões baseada em votos</w:t>
-      </w:r>
-    </w:p>
-    <w:p>
-      <w:pPr>
-        <w:pStyle w:val="Normal"/>
-        <w:numPr>
-          <w:ilvl w:val="0"/>
-          <w:numId w:val="5"/>
-        </w:numPr>
-        <w:spacing w:before="0" w:after="123"/>
-        <w:rPr>
-          <w:rFonts w:cs="Arial"/>
-          <w:b w:val="false"/>
-          <w:bCs/>
-          <w:i w:val="false"/>
-          <w:i w:val="false"/>
-          <w:iCs w:val="false"/>
-          <w:color w:themeColor="text1" w:themeTint="bf" w:val="auto"/>
-          <w:sz w:val="22"/>
-          <w:szCs w:val="22"/>
-        </w:rPr>
-      </w:pPr>
-      <w:r>
-        <w:rPr>
-          <w:rFonts w:cs="Arial"/>
-          <w:b w:val="false"/>
-          <w:bCs/>
-          <w:i w:val="false"/>
-          <w:iCs w:val="false"/>
-          <w:color w:themeColor="text1" w:themeTint="bf" w:val="auto"/>
-          <w:sz w:val="22"/>
-          <w:szCs w:val="22"/>
-        </w:rPr>
-        <w:t>Galeria de fotos compartilhada</w:t>
-      </w:r>
-    </w:p>
-    <w:p>
-      <w:pPr>
-        <w:pStyle w:val="Heading2"/>
-        <w:numPr>
-          <w:ilvl w:val="0"/>
-          <w:numId w:val="0"/>
-        </w:numPr>
-        <w:ind w:hanging="0" w:left="360"/>
-        <w:rPr>
-          <w:b w:val="false"/>
-          <w:color w:themeColor="text1" w:themeTint="bf" w:val="auto"/>
-        </w:rPr>
-      </w:pPr>
-      <w:r>
-        <w:rPr>
-          <w:b w:val="false"/>
-          <w:color w:themeColor="text1" w:themeTint="bf" w:val="auto"/>
-        </w:rPr>
-      </w:r>
-    </w:p>
-    <w:p>
-      <w:pPr>
-        <w:pStyle w:val="Heading2"/>
-        <w:numPr>
-          <w:ilvl w:val="0"/>
-          <w:numId w:val="2"/>
-        </w:numPr>
-        <w:ind w:hanging="360" w:left="360"/>
-        <w:rPr/>
-      </w:pPr>
-      <w:r>
-        <w:rPr/>
-        <w:t>Entrega</w:t>
-      </w:r>
-    </w:p>
-    <w:p>
-      <w:pPr>
-        <w:pStyle w:val="Normal"/>
-        <w:spacing w:before="0" w:after="123"/>
-        <w:ind w:hanging="360" w:left="360"/>
-        <w:rPr/>
-      </w:pPr>
-      <w:r>
-        <w:rPr/>
-      </w:r>
-    </w:p>
-    <w:p>
-      <w:pPr>
-        <w:pStyle w:val="Normal"/>
-        <w:numPr>
-          <w:ilvl w:val="0"/>
-          <w:numId w:val="0"/>
-        </w:numPr>
-        <w:spacing w:before="0" w:after="123"/>
-        <w:ind w:hanging="0" w:left="360"/>
-        <w:jc w:val="both"/>
-        <w:rPr>
-          <w:rFonts w:cs="Arial"/>
-          <w:b w:val="false"/>
-          <w:bCs/>
-          <w:i w:val="false"/>
-          <w:i w:val="false"/>
-          <w:iCs w:val="false"/>
-          <w:color w:themeColor="text1" w:themeTint="bf" w:val="auto"/>
-          <w:sz w:val="22"/>
-          <w:szCs w:val="22"/>
-        </w:rPr>
-      </w:pPr>
-      <w:r>
-        <w:rPr>
-          <w:rFonts w:cs="Arial"/>
-          <w:b w:val="false"/>
-          <w:bCs/>
-          <w:i w:val="false"/>
-          <w:iCs w:val="false"/>
-          <w:color w:themeColor="text1" w:themeTint="bf" w:val="auto"/>
-          <w:sz w:val="22"/>
-          <w:szCs w:val="22"/>
-        </w:rPr>
-        <w:tab/>
-        <w:t>Entrega 01: Arquitetura do banco de dados</w:t>
-      </w:r>
-    </w:p>
-    <w:p>
-      <w:pPr>
-        <w:pStyle w:val="Normal"/>
-        <w:spacing w:before="0" w:after="123"/>
-        <w:rPr>
-          <w:rFonts w:cs="Arial"/>
-          <w:b w:val="false"/>
-          <w:bCs/>
-          <w:i w:val="false"/>
-          <w:i w:val="false"/>
-          <w:iCs w:val="false"/>
-          <w:color w:themeColor="text1" w:themeTint="bf" w:val="auto"/>
-          <w:sz w:val="22"/>
-          <w:szCs w:val="22"/>
-        </w:rPr>
-      </w:pPr>
-      <w:r>
-        <w:rPr>
-          <w:rFonts w:cs="Arial"/>
-          <w:b w:val="false"/>
-          <w:bCs/>
-          <w:i w:val="false"/>
-          <w:iCs w:val="false"/>
-          <w:color w:themeColor="text1" w:themeTint="bf" w:val="auto"/>
-          <w:sz w:val="22"/>
-          <w:szCs w:val="22"/>
-        </w:rPr>
-        <w:tab/>
-        <w:t>Entrega 02: Modelagem do fluxo</w:t>
-      </w:r>
-    </w:p>
-    <w:p>
-      <w:pPr>
-        <w:pStyle w:val="Normal"/>
-        <w:spacing w:before="0" w:after="123"/>
-        <w:rPr>
-          <w:rFonts w:cs="Arial"/>
-          <w:b w:val="false"/>
-          <w:bCs/>
-          <w:i w:val="false"/>
-          <w:i w:val="false"/>
-          <w:iCs w:val="false"/>
-          <w:color w:themeColor="text1" w:themeTint="bf" w:val="auto"/>
-          <w:sz w:val="22"/>
-          <w:szCs w:val="22"/>
-        </w:rPr>
-      </w:pPr>
-      <w:r>
-        <w:rPr>
-          <w:rFonts w:cs="Arial"/>
-          <w:b w:val="false"/>
-          <w:bCs/>
-          <w:i w:val="false"/>
-          <w:iCs w:val="false"/>
-          <w:color w:themeColor="text1" w:themeTint="bf" w:val="auto"/>
-          <w:sz w:val="22"/>
-          <w:szCs w:val="22"/>
-        </w:rPr>
-        <w:tab/>
-        <w:t>Entrega 03: Registro de usuários</w:t>
-      </w:r>
-    </w:p>
-    <w:p>
-      <w:pPr>
-        <w:pStyle w:val="Normal"/>
-        <w:spacing w:before="0" w:after="123"/>
-        <w:rPr>
-          <w:rFonts w:cs="Arial"/>
-          <w:b w:val="false"/>
-          <w:bCs/>
-          <w:i w:val="false"/>
-          <w:i w:val="false"/>
-          <w:iCs w:val="false"/>
-          <w:color w:themeColor="text1" w:themeTint="bf" w:val="auto"/>
-          <w:sz w:val="22"/>
-          <w:szCs w:val="22"/>
-        </w:rPr>
-      </w:pPr>
-      <w:r>
-        <w:rPr>
-          <w:rFonts w:cs="Arial"/>
-          <w:b w:val="false"/>
-          <w:bCs/>
-          <w:i w:val="false"/>
-          <w:iCs w:val="false"/>
-          <w:color w:themeColor="text1" w:themeTint="bf" w:val="auto"/>
-          <w:sz w:val="22"/>
-          <w:szCs w:val="22"/>
-        </w:rPr>
-        <w:tab/>
-        <w:t>Entrega 04: Registro de eventos</w:t>
-      </w:r>
-    </w:p>
-    <w:p>
-      <w:pPr>
-        <w:pStyle w:val="Normal"/>
-        <w:spacing w:before="0" w:after="123"/>
-        <w:rPr>
-          <w:rFonts w:cs="Arial"/>
-          <w:b w:val="false"/>
-          <w:bCs/>
-          <w:i w:val="false"/>
-          <w:i w:val="false"/>
-          <w:iCs w:val="false"/>
-          <w:color w:themeColor="text1" w:themeTint="bf" w:val="auto"/>
-          <w:sz w:val="22"/>
-          <w:szCs w:val="22"/>
-        </w:rPr>
-      </w:pPr>
-      <w:r>
-        <w:rPr>
-          <w:rFonts w:cs="Arial"/>
-          <w:b w:val="false"/>
-          <w:bCs/>
-          <w:i w:val="false"/>
-          <w:iCs w:val="false"/>
-          <w:color w:themeColor="text1" w:themeTint="bf" w:val="auto"/>
-          <w:sz w:val="22"/>
-          <w:szCs w:val="22"/>
-        </w:rPr>
-        <w:tab/>
-        <w:t>Entrega 05: Registro de gastos</w:t>
-      </w:r>
-    </w:p>
-    <w:p>
-      <w:pPr>
-        <w:pStyle w:val="Normal"/>
-        <w:spacing w:before="0" w:after="123"/>
-        <w:rPr>
-          <w:rFonts w:cs="Arial"/>
-          <w:b w:val="false"/>
-          <w:bCs/>
-          <w:i w:val="false"/>
-          <w:i w:val="false"/>
-          <w:iCs w:val="false"/>
-          <w:color w:themeColor="text1" w:themeTint="bf" w:val="auto"/>
-          <w:sz w:val="22"/>
-          <w:szCs w:val="22"/>
-        </w:rPr>
-      </w:pPr>
-      <w:r>
-        <w:rPr>
-          <w:rFonts w:cs="Arial"/>
-          <w:b w:val="false"/>
-          <w:bCs/>
-          <w:i w:val="false"/>
-          <w:iCs w:val="false"/>
-          <w:color w:themeColor="text1" w:themeTint="bf" w:val="auto"/>
-          <w:sz w:val="22"/>
-          <w:szCs w:val="22"/>
-        </w:rPr>
-        <w:tab/>
-        <w:t>Entrega 06: Divisão das despesas</w:t>
-      </w:r>
-    </w:p>
-    <w:p>
-      <w:pPr>
-        <w:pStyle w:val="Normal"/>
-        <w:spacing w:before="0" w:after="123"/>
-        <w:rPr>
-          <w:rFonts w:cs="Arial"/>
-          <w:b w:val="false"/>
-          <w:bCs/>
-          <w:i w:val="false"/>
-          <w:i w:val="false"/>
-          <w:iCs w:val="false"/>
-          <w:color w:themeColor="text1" w:themeTint="bf" w:val="auto"/>
-          <w:sz w:val="22"/>
-          <w:szCs w:val="22"/>
-        </w:rPr>
-      </w:pPr>
-      <w:r>
-        <w:rPr>
-          <w:rFonts w:cs="Arial"/>
-          <w:b w:val="false"/>
-          <w:bCs/>
-          <w:i w:val="false"/>
-          <w:iCs w:val="false"/>
-          <w:color w:themeColor="text1" w:themeTint="bf" w:val="auto"/>
-          <w:sz w:val="22"/>
-          <w:szCs w:val="22"/>
-        </w:rPr>
-        <w:tab/>
-        <w:t>Entrega 07: Integração com qr code</w:t>
-      </w:r>
-    </w:p>
-    <w:p>
-      <w:pPr>
-        <w:pStyle w:val="Heading2"/>
-        <w:numPr>
-          <w:ilvl w:val="0"/>
-          <w:numId w:val="2"/>
-        </w:numPr>
-        <w:ind w:hanging="360" w:left="360"/>
-        <w:rPr/>
-      </w:pPr>
-      <w:r>
-        <w:rPr/>
-        <w:t xml:space="preserve">Restrições </w:t>
-      </w:r>
-    </w:p>
-    <w:p>
-      <w:pPr>
-        <w:pStyle w:val="Normal"/>
-        <w:ind w:hanging="360" w:left="360"/>
-        <w:rPr/>
-      </w:pPr>
-      <w:r>
-        <w:rPr/>
-      </w:r>
-    </w:p>
-    <w:p>
-      <w:pPr>
-        <w:pStyle w:val="Normal"/>
-        <w:numPr>
-          <w:ilvl w:val="0"/>
-          <w:numId w:val="6"/>
-        </w:numPr>
-        <w:jc w:val="both"/>
-        <w:rPr/>
-      </w:pPr>
-      <w:r>
-        <w:rPr>
-          <w:rFonts w:cs="Arial"/>
-          <w:bCs/>
-          <w:i w:val="false"/>
-          <w:iCs w:val="false"/>
-          <w:color w:themeColor="text1" w:themeTint="bf" w:val="auto"/>
-          <w:sz w:val="22"/>
-          <w:szCs w:val="22"/>
-        </w:rPr>
-        <w:t>Tempo</w:t>
-      </w:r>
-    </w:p>
-    <w:p>
-      <w:pPr>
-        <w:pStyle w:val="Normal"/>
-        <w:jc w:val="both"/>
-        <w:rPr/>
-      </w:pPr>
-      <w:r>
-        <w:rPr>
-          <w:rFonts w:cs="Arial"/>
-          <w:bCs/>
-          <w:i w:val="false"/>
-          <w:iCs w:val="false"/>
-          <w:color w:themeColor="text1" w:themeTint="bf" w:val="auto"/>
-          <w:sz w:val="22"/>
-          <w:szCs w:val="22"/>
-        </w:rPr>
-        <w:tab/>
-        <w:tab/>
-        <w:t xml:space="preserve">Devido a possíveis imprevistos pessoais que podem acarretar o atraso das </w:t>
-        <w:tab/>
-        <w:tab/>
-        <w:t>entregas.</w:t>
-      </w:r>
-    </w:p>
-    <w:p>
-      <w:pPr>
-        <w:pStyle w:val="Normal"/>
-        <w:numPr>
-          <w:ilvl w:val="0"/>
-          <w:numId w:val="6"/>
-        </w:numPr>
-        <w:jc w:val="both"/>
-        <w:rPr/>
-      </w:pPr>
-      <w:r>
-        <w:rPr>
-          <w:rFonts w:cs="Arial"/>
-          <w:bCs/>
-          <w:i w:val="false"/>
-          <w:iCs w:val="false"/>
-          <w:color w:themeColor="text1" w:themeTint="bf" w:val="auto"/>
-          <w:sz w:val="22"/>
-          <w:szCs w:val="22"/>
-        </w:rPr>
-        <w:t>Atividades de outras disciplinas</w:t>
-      </w:r>
-    </w:p>
-    <w:p>
-      <w:pPr>
-        <w:pStyle w:val="Normal"/>
-        <w:jc w:val="both"/>
-        <w:rPr/>
-      </w:pPr>
-      <w:r>
-        <w:rPr>
-          <w:rFonts w:cs="Arial"/>
-          <w:bCs/>
-          <w:i w:val="false"/>
-          <w:iCs w:val="false"/>
-          <w:color w:themeColor="text1" w:themeTint="bf" w:val="auto"/>
-          <w:sz w:val="22"/>
-          <w:szCs w:val="22"/>
-        </w:rPr>
-        <w:tab/>
-        <w:tab/>
-        <w:t xml:space="preserve">O excesso de atividades impostas por outras disciplinas pode dificultar a </w:t>
-        <w:tab/>
-        <w:tab/>
-        <w:tab/>
-        <w:t>disponibilidade dos integrantes.</w:t>
-      </w:r>
-    </w:p>
-    <w:p>
-      <w:pPr>
-        <w:pStyle w:val="Normal"/>
-        <w:numPr>
-          <w:ilvl w:val="0"/>
-          <w:numId w:val="6"/>
-        </w:numPr>
-        <w:jc w:val="both"/>
-        <w:rPr/>
-      </w:pPr>
-      <w:r>
-        <w:rPr>
-          <w:rFonts w:cs="Arial"/>
-          <w:bCs/>
-          <w:i w:val="false"/>
-          <w:iCs w:val="false"/>
-          <w:color w:themeColor="text1" w:themeTint="bf" w:val="auto"/>
-          <w:sz w:val="22"/>
-          <w:szCs w:val="22"/>
-        </w:rPr>
-        <w:t>Hardware disponibilizado pela faculdade</w:t>
-      </w:r>
-    </w:p>
-    <w:p>
-      <w:pPr>
-        <w:pStyle w:val="Normal"/>
-        <w:jc w:val="both"/>
-        <w:rPr/>
-      </w:pPr>
-      <w:r>
-        <w:rPr>
-          <w:rFonts w:cs="Arial"/>
-          <w:bCs/>
-          <w:i w:val="false"/>
-          <w:iCs w:val="false"/>
-          <w:color w:themeColor="text1" w:themeTint="bf" w:val="auto"/>
-          <w:sz w:val="22"/>
-          <w:szCs w:val="22"/>
-        </w:rPr>
-        <w:tab/>
-        <w:tab/>
-        <w:t xml:space="preserve">Os integrantes precisarão utilizar seus computadores pessoais pois são mais </w:t>
-        <w:tab/>
-        <w:tab/>
-        <w:t>performáticos para o nível da aplicação.</w:t>
-      </w:r>
-    </w:p>
-    <w:p>
-      <w:pPr>
-        <w:pStyle w:val="Heading2"/>
-        <w:numPr>
-          <w:ilvl w:val="0"/>
-          <w:numId w:val="2"/>
-        </w:numPr>
-        <w:spacing w:before="303" w:after="63"/>
-        <w:ind w:hanging="360" w:left="360"/>
-        <w:rPr/>
-      </w:pPr>
-      <w:r>
-        <w:rPr/>
-        <w:t>Dependências</w:t>
-      </w:r>
-    </w:p>
-    <w:p>
-      <w:pPr>
-        <w:pStyle w:val="Heading2"/>
-        <w:numPr>
-          <w:ilvl w:val="0"/>
-          <w:numId w:val="0"/>
-        </w:numPr>
-        <w:spacing w:before="303" w:after="63"/>
-        <w:ind w:hanging="0" w:left="360"/>
-        <w:jc w:val="both"/>
-        <w:rPr>
-          <w:rFonts w:cs="Arial"/>
-          <w:b w:val="false"/>
-          <w:bCs/>
-          <w:i w:val="false"/>
-          <w:i w:val="false"/>
-          <w:iCs w:val="false"/>
-          <w:color w:themeColor="text1" w:themeTint="bf" w:val="auto"/>
-          <w:sz w:val="22"/>
-          <w:szCs w:val="22"/>
-        </w:rPr>
-      </w:pPr>
-      <w:r>
-        <w:rPr>
-          <w:rFonts w:cs="Arial"/>
-          <w:b w:val="false"/>
-          <w:bCs/>
-          <w:i w:val="false"/>
-          <w:iCs w:val="false"/>
-          <w:color w:themeColor="text1" w:themeTint="bf" w:val="auto"/>
-          <w:sz w:val="22"/>
-          <w:szCs w:val="22"/>
-        </w:rPr>
-      </w:r>
-    </w:p>
-    <w:p>
-      <w:pPr>
-        <w:pStyle w:val="Normal"/>
-        <w:numPr>
-          <w:ilvl w:val="0"/>
-          <w:numId w:val="7"/>
-        </w:numPr>
-        <w:tabs>
-          <w:tab w:val="clear" w:pos="720"/>
-          <w:tab w:val="left" w:pos="360" w:leader="none"/>
-        </w:tabs>
-        <w:rPr>
-          <w:rFonts w:cs="Arial"/>
-          <w:b w:val="false"/>
-          <w:bCs/>
-          <w:i w:val="false"/>
-          <w:i w:val="false"/>
-          <w:iCs w:val="false"/>
-          <w:color w:themeColor="text1" w:themeTint="bf" w:val="auto"/>
-          <w:sz w:val="22"/>
-          <w:szCs w:val="22"/>
-        </w:rPr>
-      </w:pPr>
-      <w:r>
-        <w:rPr>
-          <w:rFonts w:cs="Arial"/>
-          <w:b w:val="false"/>
-          <w:bCs/>
-          <w:i w:val="false"/>
-          <w:iCs w:val="false"/>
-          <w:color w:themeColor="text1" w:themeTint="bf" w:val="auto"/>
-          <w:sz w:val="22"/>
-          <w:szCs w:val="22"/>
-        </w:rPr>
-        <w:t>Bando de dados</w:t>
-      </w:r>
-    </w:p>
-    <w:p>
-      <w:pPr>
-        <w:pStyle w:val="Normal"/>
-        <w:numPr>
-          <w:ilvl w:val="1"/>
-          <w:numId w:val="7"/>
-        </w:numPr>
-        <w:tabs>
-          <w:tab w:val="clear" w:pos="720"/>
-          <w:tab w:val="left" w:pos="360" w:leader="none"/>
-        </w:tabs>
-        <w:rPr/>
-      </w:pPr>
-      <w:r>
-        <w:rPr>
-          <w:rFonts w:cs="Arial"/>
-          <w:b w:val="false"/>
-          <w:bCs/>
-          <w:i w:val="false"/>
-          <w:iCs w:val="false"/>
-          <w:color w:themeColor="text1" w:themeTint="bf" w:val="auto"/>
-          <w:sz w:val="22"/>
-          <w:szCs w:val="22"/>
-        </w:rPr>
-        <w:t>PostgreSql</w:t>
-      </w:r>
-    </w:p>
-    <w:p>
-      <w:pPr>
-        <w:pStyle w:val="Normal"/>
-        <w:numPr>
-          <w:ilvl w:val="0"/>
-          <w:numId w:val="7"/>
-        </w:numPr>
-        <w:tabs>
-          <w:tab w:val="clear" w:pos="720"/>
-          <w:tab w:val="left" w:pos="360" w:leader="none"/>
-        </w:tabs>
-        <w:rPr>
-          <w:rFonts w:cs="Arial"/>
-          <w:b w:val="false"/>
-          <w:bCs/>
-          <w:i w:val="false"/>
-          <w:i w:val="false"/>
-          <w:iCs w:val="false"/>
-          <w:color w:themeColor="text1" w:themeTint="bf" w:val="auto"/>
-          <w:sz w:val="22"/>
-          <w:szCs w:val="22"/>
-        </w:rPr>
-      </w:pPr>
-      <w:r>
-        <w:rPr>
-          <w:rFonts w:cs="Arial"/>
-          <w:b w:val="false"/>
-          <w:bCs/>
-          <w:i w:val="false"/>
-          <w:iCs w:val="false"/>
-          <w:color w:themeColor="text1" w:themeTint="bf" w:val="auto"/>
-          <w:sz w:val="22"/>
-          <w:szCs w:val="22"/>
-        </w:rPr>
-        <w:t>Backend</w:t>
-      </w:r>
-    </w:p>
-    <w:p>
-      <w:pPr>
-        <w:pStyle w:val="Normal"/>
-        <w:numPr>
-          <w:ilvl w:val="1"/>
-          <w:numId w:val="7"/>
-        </w:numPr>
-        <w:tabs>
-          <w:tab w:val="clear" w:pos="720"/>
-          <w:tab w:val="left" w:pos="360" w:leader="none"/>
-        </w:tabs>
-        <w:rPr>
-          <w:rFonts w:cs="Arial"/>
-          <w:b w:val="false"/>
-          <w:bCs/>
-          <w:i w:val="false"/>
-          <w:i w:val="false"/>
-          <w:iCs w:val="false"/>
-          <w:color w:themeColor="text1" w:themeTint="bf" w:val="auto"/>
-          <w:sz w:val="22"/>
-          <w:szCs w:val="22"/>
-        </w:rPr>
-      </w:pPr>
-      <w:r>
-        <w:rPr>
-          <w:rFonts w:cs="Arial"/>
-          <w:b w:val="false"/>
-          <w:bCs/>
-          <w:i w:val="false"/>
-          <w:iCs w:val="false"/>
-          <w:color w:themeColor="text1" w:themeTint="bf" w:val="auto"/>
-          <w:sz w:val="22"/>
-          <w:szCs w:val="22"/>
-        </w:rPr>
-        <w:t>Spring-Boot</w:t>
-      </w:r>
-    </w:p>
-    <w:p>
-      <w:pPr>
-        <w:pStyle w:val="Normal"/>
-        <w:numPr>
-          <w:ilvl w:val="0"/>
-          <w:numId w:val="7"/>
-        </w:numPr>
-        <w:tabs>
-          <w:tab w:val="clear" w:pos="720"/>
-          <w:tab w:val="left" w:pos="360" w:leader="none"/>
-        </w:tabs>
-        <w:rPr>
-          <w:rFonts w:cs="Arial"/>
-          <w:b w:val="false"/>
-          <w:bCs/>
-          <w:i w:val="false"/>
-          <w:i w:val="false"/>
-          <w:iCs w:val="false"/>
-          <w:color w:themeColor="text1" w:themeTint="bf" w:val="auto"/>
-          <w:sz w:val="22"/>
-          <w:szCs w:val="22"/>
-        </w:rPr>
-      </w:pPr>
-      <w:r>
-        <w:rPr>
-          <w:rFonts w:cs="Arial"/>
-          <w:b w:val="false"/>
-          <w:bCs/>
-          <w:i w:val="false"/>
-          <w:iCs w:val="false"/>
-          <w:color w:themeColor="text1" w:themeTint="bf" w:val="auto"/>
-          <w:sz w:val="22"/>
-          <w:szCs w:val="22"/>
-        </w:rPr>
-        <w:t>FrontEnd</w:t>
-      </w:r>
-    </w:p>
-    <w:p>
-      <w:pPr>
-        <w:pStyle w:val="Normal"/>
-        <w:numPr>
-          <w:ilvl w:val="1"/>
-          <w:numId w:val="7"/>
-        </w:numPr>
-        <w:tabs>
-          <w:tab w:val="clear" w:pos="720"/>
-          <w:tab w:val="left" w:pos="360" w:leader="none"/>
-        </w:tabs>
-        <w:rPr>
-          <w:rFonts w:cs="Arial"/>
-          <w:b w:val="false"/>
-          <w:bCs/>
-          <w:i w:val="false"/>
-          <w:i w:val="false"/>
-          <w:iCs w:val="false"/>
-          <w:color w:themeColor="text1" w:themeTint="bf" w:val="auto"/>
-          <w:sz w:val="22"/>
-          <w:szCs w:val="22"/>
-        </w:rPr>
-      </w:pPr>
-      <w:r>
-        <w:rPr>
-          <w:rFonts w:cs="Arial"/>
-          <w:b w:val="false"/>
-          <w:bCs/>
-          <w:i w:val="false"/>
-          <w:iCs w:val="false"/>
-          <w:color w:themeColor="text1" w:themeTint="bf" w:val="auto"/>
-          <w:sz w:val="22"/>
-          <w:szCs w:val="22"/>
-        </w:rPr>
-        <w:t>Angular</w:t>
-      </w:r>
-    </w:p>
-    <w:p>
-      <w:pPr>
-        <w:pStyle w:val="Normal"/>
-        <w:numPr>
-          <w:ilvl w:val="0"/>
-          <w:numId w:val="7"/>
-        </w:numPr>
-        <w:tabs>
-          <w:tab w:val="clear" w:pos="720"/>
-          <w:tab w:val="left" w:pos="360" w:leader="none"/>
-        </w:tabs>
-        <w:rPr>
-          <w:rFonts w:cs="Arial"/>
-          <w:b w:val="false"/>
-          <w:bCs/>
-          <w:i w:val="false"/>
-          <w:i w:val="false"/>
-          <w:iCs w:val="false"/>
-          <w:color w:themeColor="text1" w:themeTint="bf" w:val="auto"/>
-          <w:sz w:val="22"/>
-          <w:szCs w:val="22"/>
-        </w:rPr>
-      </w:pPr>
-      <w:r>
-        <w:rPr>
-          <w:rFonts w:cs="Arial"/>
-          <w:b w:val="false"/>
-          <w:bCs/>
-          <w:i w:val="false"/>
-          <w:iCs w:val="false"/>
-          <w:color w:themeColor="text1" w:themeTint="bf" w:val="auto"/>
-          <w:sz w:val="22"/>
-          <w:szCs w:val="22"/>
-        </w:rPr>
-        <w:t>DevOps</w:t>
-      </w:r>
-    </w:p>
-    <w:p>
-      <w:pPr>
-        <w:pStyle w:val="Normal"/>
-        <w:numPr>
-          <w:ilvl w:val="1"/>
-          <w:numId w:val="7"/>
-        </w:numPr>
-        <w:tabs>
-          <w:tab w:val="clear" w:pos="720"/>
-          <w:tab w:val="left" w:pos="360" w:leader="none"/>
-        </w:tabs>
-        <w:rPr>
-          <w:rFonts w:cs="Arial"/>
-          <w:b w:val="false"/>
-          <w:bCs/>
-          <w:i w:val="false"/>
-          <w:i w:val="false"/>
-          <w:iCs w:val="false"/>
-          <w:color w:themeColor="text1" w:themeTint="bf" w:val="auto"/>
-          <w:sz w:val="22"/>
-          <w:szCs w:val="22"/>
-        </w:rPr>
-      </w:pPr>
-      <w:r>
-        <w:rPr>
-          <w:rFonts w:cs="Arial"/>
-          <w:b w:val="false"/>
-          <w:bCs/>
-          <w:i w:val="false"/>
-          <w:iCs w:val="false"/>
-          <w:color w:themeColor="text1" w:themeTint="bf" w:val="auto"/>
-          <w:sz w:val="22"/>
-          <w:szCs w:val="22"/>
-        </w:rPr>
-        <w:t>Docker</w:t>
-      </w:r>
-    </w:p>
-    <w:p>
-      <w:pPr>
-        <w:pStyle w:val="Normal"/>
-        <w:numPr>
-          <w:ilvl w:val="0"/>
-          <w:numId w:val="7"/>
-        </w:numPr>
-        <w:tabs>
-          <w:tab w:val="clear" w:pos="720"/>
-          <w:tab w:val="left" w:pos="360" w:leader="none"/>
-        </w:tabs>
-        <w:rPr>
-          <w:rFonts w:cs="Arial"/>
-          <w:b w:val="false"/>
-          <w:bCs/>
-          <w:i w:val="false"/>
-          <w:i w:val="false"/>
-          <w:iCs w:val="false"/>
-          <w:color w:themeColor="text1" w:themeTint="bf" w:val="auto"/>
-          <w:sz w:val="22"/>
-          <w:szCs w:val="22"/>
-        </w:rPr>
-      </w:pPr>
-      <w:r>
-        <w:rPr>
-          <w:rFonts w:cs="Arial"/>
-          <w:b w:val="false"/>
-          <w:bCs/>
-          <w:i w:val="false"/>
-          <w:iCs w:val="false"/>
-          <w:color w:themeColor="text1" w:themeTint="bf" w:val="auto"/>
-          <w:sz w:val="22"/>
-          <w:szCs w:val="22"/>
-        </w:rPr>
-        <w:t>Testes</w:t>
-      </w:r>
-    </w:p>
-    <w:p>
-      <w:pPr>
-        <w:pStyle w:val="Normal"/>
-        <w:numPr>
-          <w:ilvl w:val="1"/>
-          <w:numId w:val="7"/>
-        </w:numPr>
-        <w:tabs>
-          <w:tab w:val="clear" w:pos="720"/>
-          <w:tab w:val="left" w:pos="360" w:leader="none"/>
-        </w:tabs>
-        <w:rPr>
-          <w:rFonts w:cs="Arial"/>
-          <w:b w:val="false"/>
-          <w:bCs/>
-          <w:i w:val="false"/>
-          <w:i w:val="false"/>
-          <w:iCs w:val="false"/>
-          <w:color w:themeColor="text1" w:themeTint="bf" w:val="auto"/>
-          <w:sz w:val="22"/>
-          <w:szCs w:val="22"/>
-        </w:rPr>
-      </w:pPr>
-      <w:r>
-        <w:rPr>
-          <w:rFonts w:cs="Arial"/>
-          <w:b w:val="false"/>
-          <w:bCs/>
-          <w:i w:val="false"/>
-          <w:iCs w:val="false"/>
-          <w:color w:themeColor="text1" w:themeTint="bf" w:val="auto"/>
-          <w:sz w:val="22"/>
-          <w:szCs w:val="22"/>
-        </w:rPr>
-        <w:t>Junit</w:t>
-      </w:r>
-    </w:p>
-    <w:p>
-      <w:pPr>
-        <w:pStyle w:val="Normal"/>
-        <w:numPr>
-          <w:ilvl w:val="0"/>
-          <w:numId w:val="7"/>
-        </w:numPr>
-        <w:tabs>
-          <w:tab w:val="clear" w:pos="720"/>
-          <w:tab w:val="left" w:pos="360" w:leader="none"/>
-        </w:tabs>
-        <w:rPr>
-          <w:rFonts w:cs="Arial"/>
-          <w:b w:val="false"/>
-          <w:bCs/>
-          <w:i w:val="false"/>
-          <w:i w:val="false"/>
-          <w:iCs w:val="false"/>
-          <w:color w:themeColor="text1" w:themeTint="bf" w:val="auto"/>
-          <w:sz w:val="22"/>
-          <w:szCs w:val="22"/>
-        </w:rPr>
-      </w:pPr>
-      <w:r>
-        <w:rPr>
-          <w:rFonts w:cs="Arial"/>
-          <w:b w:val="false"/>
-          <w:bCs/>
-          <w:i w:val="false"/>
-          <w:iCs w:val="false"/>
-          <w:color w:themeColor="text1" w:themeTint="bf" w:val="auto"/>
-          <w:sz w:val="22"/>
-          <w:szCs w:val="22"/>
-        </w:rPr>
-        <w:t>Segurança</w:t>
-      </w:r>
-    </w:p>
-    <w:p>
-      <w:pPr>
-        <w:pStyle w:val="Normal"/>
-        <w:numPr>
-          <w:ilvl w:val="1"/>
-          <w:numId w:val="7"/>
-        </w:numPr>
-        <w:tabs>
-          <w:tab w:val="clear" w:pos="720"/>
-          <w:tab w:val="left" w:pos="360" w:leader="none"/>
-        </w:tabs>
-        <w:rPr>
-          <w:rFonts w:cs="Arial"/>
-          <w:b w:val="false"/>
-          <w:bCs/>
-          <w:i w:val="false"/>
-          <w:i w:val="false"/>
-          <w:iCs w:val="false"/>
-          <w:color w:themeColor="text1" w:themeTint="bf" w:val="auto"/>
-          <w:sz w:val="22"/>
-          <w:szCs w:val="22"/>
-        </w:rPr>
-      </w:pPr>
-      <w:r>
-        <w:rPr>
-          <w:rFonts w:cs="Arial"/>
-          <w:b w:val="false"/>
-          <w:bCs/>
-          <w:i w:val="false"/>
-          <w:iCs w:val="false"/>
-          <w:color w:themeColor="text1" w:themeTint="bf" w:val="auto"/>
-          <w:sz w:val="22"/>
-          <w:szCs w:val="22"/>
-        </w:rPr>
-        <w:t>Bycript</w:t>
-      </w:r>
-    </w:p>
-    <w:p>
-      <w:pPr>
-        <w:pStyle w:val="Normal"/>
-        <w:numPr>
-          <w:ilvl w:val="0"/>
-          <w:numId w:val="7"/>
-        </w:numPr>
-        <w:tabs>
-          <w:tab w:val="clear" w:pos="720"/>
-          <w:tab w:val="left" w:pos="360" w:leader="none"/>
-        </w:tabs>
-        <w:rPr>
-          <w:rFonts w:cs="Arial"/>
-          <w:b w:val="false"/>
-          <w:bCs/>
-          <w:i w:val="false"/>
-          <w:i w:val="false"/>
-          <w:iCs w:val="false"/>
-          <w:color w:themeColor="text1" w:themeTint="bf" w:val="auto"/>
-          <w:sz w:val="22"/>
-          <w:szCs w:val="22"/>
-        </w:rPr>
-      </w:pPr>
-      <w:r>
-        <w:rPr>
-          <w:rFonts w:cs="Arial"/>
-          <w:b w:val="false"/>
-          <w:bCs/>
-          <w:i w:val="false"/>
-          <w:iCs w:val="false"/>
-          <w:color w:themeColor="text1" w:themeTint="bf" w:val="auto"/>
-          <w:sz w:val="22"/>
-          <w:szCs w:val="22"/>
-        </w:rPr>
-        <w:t>Outras dependências</w:t>
-      </w:r>
-    </w:p>
-    <w:p>
-      <w:pPr>
-        <w:pStyle w:val="Normal"/>
-        <w:numPr>
-          <w:ilvl w:val="1"/>
-          <w:numId w:val="7"/>
-        </w:numPr>
-        <w:tabs>
-          <w:tab w:val="clear" w:pos="720"/>
-          <w:tab w:val="left" w:pos="360" w:leader="none"/>
-        </w:tabs>
-        <w:rPr>
-          <w:i w:val="false"/>
-          <w:i w:val="false"/>
-          <w:iCs w:val="false"/>
-        </w:rPr>
-      </w:pPr>
-      <w:r>
-        <w:rPr>
-          <w:rFonts w:cs="Arial"/>
-          <w:b w:val="false"/>
-          <w:bCs/>
-          <w:i w:val="false"/>
-          <w:iCs w:val="false"/>
-          <w:color w:themeColor="text1" w:themeTint="bf" w:val="auto"/>
-          <w:sz w:val="22"/>
-          <w:szCs w:val="22"/>
-        </w:rPr>
-        <w:t>Maven</w:t>
-      </w:r>
-    </w:p>
-    <w:p>
-      <w:pPr>
-        <w:pStyle w:val="Heading2"/>
-        <w:numPr>
-          <w:ilvl w:val="0"/>
-          <w:numId w:val="2"/>
-        </w:numPr>
-        <w:ind w:hanging="360" w:left="360"/>
-        <w:rPr/>
-      </w:pPr>
-      <w:r>
-        <w:rPr/>
-        <w:t xml:space="preserve">Não escopo </w:t>
-      </w:r>
-    </w:p>
-    <w:p>
-      <w:pPr>
-        <w:pStyle w:val="Heading2"/>
-        <w:numPr>
-          <w:ilvl w:val="0"/>
-          <w:numId w:val="8"/>
-        </w:numPr>
-        <w:rPr>
-          <w:rFonts w:cs="Arial"/>
-          <w:b w:val="false"/>
-          <w:bCs/>
-          <w:i w:val="false"/>
-          <w:i w:val="false"/>
-          <w:iCs w:val="false"/>
-          <w:color w:themeColor="text1" w:themeTint="bf" w:val="auto"/>
-          <w:sz w:val="22"/>
-          <w:szCs w:val="22"/>
-        </w:rPr>
-      </w:pPr>
-      <w:r>
-        <w:rPr>
-          <w:rFonts w:cs="Arial"/>
-          <w:b w:val="false"/>
-          <w:bCs/>
-          <w:i w:val="false"/>
-          <w:iCs w:val="false"/>
-          <w:color w:themeColor="text1" w:themeTint="bf" w:val="auto"/>
-          <w:sz w:val="22"/>
-          <w:szCs w:val="22"/>
-        </w:rPr>
-        <w:t>Transações bancárias</w:t>
-      </w:r>
-    </w:p>
-    <w:p>
-      <w:pPr>
-        <w:pStyle w:val="Heading2"/>
-        <w:numPr>
-          <w:ilvl w:val="0"/>
-          <w:numId w:val="8"/>
-        </w:numPr>
-        <w:rPr>
-          <w:rFonts w:cs="Arial"/>
-          <w:b w:val="false"/>
-          <w:bCs/>
-          <w:i w:val="false"/>
-          <w:i w:val="false"/>
-          <w:iCs w:val="false"/>
-          <w:color w:themeColor="text1" w:themeTint="bf" w:val="auto"/>
-          <w:sz w:val="22"/>
-          <w:szCs w:val="22"/>
-        </w:rPr>
-      </w:pPr>
-      <w:r>
-        <w:rPr>
-          <w:rFonts w:cs="Arial"/>
-          <w:b w:val="false"/>
-          <w:bCs/>
-          <w:i w:val="false"/>
-          <w:iCs w:val="false"/>
-          <w:color w:themeColor="text1" w:themeTint="bf" w:val="auto"/>
-          <w:sz w:val="22"/>
-          <w:szCs w:val="22"/>
-        </w:rPr>
-        <w:t>Atribuir atividades para cada membro do evento</w:t>
-      </w:r>
-    </w:p>
-    <w:p>
-      <w:pPr>
-        <w:pStyle w:val="Heading2"/>
-        <w:numPr>
-          <w:ilvl w:val="0"/>
-          <w:numId w:val="8"/>
-        </w:numPr>
-        <w:rPr>
-          <w:rFonts w:cs="Arial"/>
-          <w:b w:val="false"/>
-          <w:bCs/>
-          <w:i w:val="false"/>
-          <w:i w:val="false"/>
-          <w:iCs w:val="false"/>
-          <w:color w:themeColor="text1" w:themeTint="bf" w:val="auto"/>
-          <w:sz w:val="22"/>
-          <w:szCs w:val="22"/>
-        </w:rPr>
-      </w:pPr>
-      <w:r>
-        <w:rPr>
-          <w:rFonts w:cs="Arial"/>
-          <w:b w:val="false"/>
-          <w:bCs/>
-          <w:i w:val="false"/>
-          <w:iCs w:val="false"/>
-          <w:color w:themeColor="text1" w:themeTint="bf" w:val="auto"/>
-          <w:sz w:val="22"/>
-          <w:szCs w:val="22"/>
-        </w:rPr>
-        <w:t>Chat interno dos usuários</w:t>
-      </w:r>
-    </w:p>
-    <w:p>
-      <w:pPr>
-        <w:pStyle w:val="Heading2"/>
-        <w:numPr>
-          <w:ilvl w:val="0"/>
-          <w:numId w:val="2"/>
-        </w:numPr>
-        <w:ind w:hanging="360" w:left="360"/>
-        <w:rPr/>
-      </w:pPr>
-      <w:r>
-        <w:rPr/>
-        <w:t>Considerações Finais</w:t>
-      </w:r>
-    </w:p>
-    <w:p>
-      <w:pPr>
-        <w:pStyle w:val="Heading2"/>
-        <w:numPr>
-          <w:ilvl w:val="0"/>
-          <w:numId w:val="0"/>
-        </w:numPr>
-        <w:ind w:hanging="0" w:left="360"/>
-        <w:rPr>
-          <w:i w:val="false"/>
-          <w:i w:val="false"/>
-          <w:iCs w:val="false"/>
-        </w:rPr>
-      </w:pPr>
-      <w:r>
-        <w:rPr>
-          <w:rFonts w:cs="Arial"/>
-          <w:b w:val="false"/>
-          <w:i w:val="false"/>
-          <w:iCs w:val="false"/>
-          <w:color w:themeColor="text1" w:themeTint="bf" w:val="auto"/>
+          <w:bCs w:val="false"/>
+          <w:color w:themeColor="text1" w:themeTint="bf" w:val="404040"/>
           <w:sz w:val="22"/>
           <w:szCs w:val="22"/>
         </w:rPr>
@@ -1741,9 +1881,9 @@
         <w:tblLook w:firstRow="1" w:noVBand="1" w:lastRow="0" w:firstColumn="1" w:lastColumn="0" w:noHBand="0" w:val="04a0"/>
       </w:tblPr>
       <w:tblGrid>
-        <w:gridCol w:w="3471"/>
+        <w:gridCol w:w="3469"/>
         <w:gridCol w:w="3470"/>
-        <w:gridCol w:w="2085"/>
+        <w:gridCol w:w="2087"/>
       </w:tblGrid>
       <w:tr>
         <w:trPr>
@@ -1751,7 +1891,7 @@
         </w:trPr>
         <w:tc>
           <w:tcPr>
-            <w:tcW w:w="3471" w:type="dxa"/>
+            <w:tcW w:w="3469" w:type="dxa"/>
             <w:tcBorders/>
             <w:shd w:color="auto" w:fill="DEEAF6" w:themeFill="accent1" w:themeFillTint="33" w:val="clear"/>
             <w:vAlign w:val="bottom"/>
@@ -1819,7 +1959,7 @@
         </w:tc>
         <w:tc>
           <w:tcPr>
-            <w:tcW w:w="2085" w:type="dxa"/>
+            <w:tcW w:w="2087" w:type="dxa"/>
             <w:tcBorders/>
             <w:shd w:color="auto" w:fill="DEEAF6" w:themeFill="accent1" w:themeFillTint="33" w:val="clear"/>
             <w:vAlign w:val="bottom"/>
@@ -1856,7 +1996,7 @@
         <w:trPr/>
         <w:tc>
           <w:tcPr>
-            <w:tcW w:w="3471" w:type="dxa"/>
+            <w:tcW w:w="3469" w:type="dxa"/>
             <w:tcBorders/>
           </w:tcPr>
           <w:p>
@@ -1906,7 +2046,7 @@
         </w:tc>
         <w:tc>
           <w:tcPr>
-            <w:tcW w:w="2085" w:type="dxa"/>
+            <w:tcW w:w="2087" w:type="dxa"/>
             <w:tcBorders/>
           </w:tcPr>
           <w:p>
@@ -1935,6 +2075,7 @@
       <w:pPr>
         <w:pStyle w:val="Normal"/>
         <w:widowControl/>
+        <w:suppressAutoHyphens w:val="true"/>
         <w:bidi w:val="0"/>
         <w:spacing w:lineRule="auto" w:line="288" w:before="0" w:after="180"/>
         <w:jc w:val="left"/>
@@ -1952,7 +2093,7 @@
       <w:pgNumType w:fmt="decimal"/>
       <w:formProt w:val="false"/>
       <w:textDirection w:val="lrTb"/>
-      <w:docGrid w:type="default" w:linePitch="360" w:charSpace="12288"/>
+      <w:docGrid w:type="default" w:linePitch="360" w:charSpace="24576"/>
     </w:sectPr>
   </w:body>
 </w:document>
@@ -1970,7 +2111,7 @@
       <mc:AlternateContent>
         <mc:Choice Requires="wps">
           <w:drawing>
-            <wp:anchor behindDoc="1" distT="0" distB="0" distL="0" distR="0" simplePos="0" locked="0" layoutInCell="0" allowOverlap="1" relativeHeight="6">
+            <wp:anchor behindDoc="1" distT="0" distB="0" distL="0" distR="0" simplePos="0" locked="0" layoutInCell="0" allowOverlap="1" relativeHeight="8">
               <wp:simplePos x="0" y="0"/>
               <wp:positionH relativeFrom="leftMargin">
                 <wp:align>right</wp:align>
@@ -1978,10 +2119,10 @@
               <wp:positionV relativeFrom="bottomMargin">
                 <wp:posOffset>0</wp:posOffset>
               </wp:positionV>
-              <wp:extent cx="339090" cy="304800"/>
+              <wp:extent cx="339090" cy="306070"/>
               <wp:effectExtent l="0" t="0" r="0" b="0"/>
               <wp:wrapNone/>
-              <wp:docPr id="1" name="Caixa de Texto 22"/>
+              <wp:docPr id="1" name="Quadro1"/>
               <a:graphic xmlns:a="http://schemas.openxmlformats.org/drawingml/2006/main">
                 <a:graphicData uri="http://schemas.microsoft.com/office/word/2010/wordprocessingShape">
                   <wps:wsp>
@@ -1989,26 +2130,20 @@
                     <wps:spPr>
                       <a:xfrm>
                         <a:off x="0" y="0"/>
-                        <a:ext cx="339120" cy="304920"/>
+                        <a:ext cx="339120" cy="306000"/>
                       </a:xfrm>
                       <a:prstGeom prst="rect">
                         <a:avLst/>
                       </a:prstGeom>
                       <a:noFill/>
-                      <a:ln w="6350">
+                      <a:ln w="0">
                         <a:noFill/>
                       </a:ln>
                     </wps:spPr>
                     <wps:style>
-                      <a:lnRef idx="0">
-                        <a:schemeClr val="accent1"/>
-                      </a:lnRef>
-                      <a:fillRef idx="0">
-                        <a:schemeClr val="accent1"/>
-                      </a:fillRef>
-                      <a:effectRef idx="0">
-                        <a:schemeClr val="accent1"/>
-                      </a:effectRef>
+                      <a:lnRef idx="0"/>
+                      <a:fillRef idx="0"/>
+                      <a:effectRef idx="0"/>
                       <a:fontRef idx="minor"/>
                     </wps:style>
                     <wps:txbx>
@@ -2035,7 +2170,7 @@
                           </w:r>
                           <w:r>
                             <w:rPr/>
-                            <w:t>3</w:t>
+                            <w:t>4</w:t>
                           </w:r>
                           <w:r>
                             <w:rPr/>
@@ -2045,8 +2180,7 @@
                       </w:txbxContent>
                     </wps:txbx>
                     <wps:bodyPr lIns="0" rIns="0" tIns="0" bIns="0" anchor="t">
-                      <a:prstTxWarp prst="textNoShape"/>
-                      <a:spAutoFit/>
+                      <a:noAutofit/>
                     </wps:bodyPr>
                   </wps:wsp>
                 </a:graphicData>
@@ -2056,9 +2190,9 @@
         </mc:Choice>
         <mc:Fallback>
           <w:pict>
-            <v:rect id="shape_0" ID="Caixa de Texto 22" path="m0,0l-2147483645,0l-2147483645,-2147483646l0,-2147483646xe" stroked="f" o:allowincell="f" style="position:absolute;margin-left:45.25pt;margin-top:0pt;width:26.65pt;height:23.95pt;mso-wrap-style:square;v-text-anchor:top;mso-position-horizontal:right;mso-position-horizontal-relative:page">
-              <v:fill o:detectmouseclick="t" on="false"/>
-              <v:stroke color="#3465a4" weight="6480" joinstyle="round" endcap="flat"/>
+            <v:rect id="shape_0" ID="Quadro1" path="m0,0l-2147483645,0l-2147483645,-2147483646l0,-2147483646xe" fillcolor="white" stroked="f" o:allowincell="f" style="position:absolute;margin-left:45.25pt;margin-top:0pt;width:26.65pt;height:24.05pt;mso-wrap-style:square;v-text-anchor:top;mso-position-horizontal:right;mso-position-horizontal-relative:page">
+              <v:fill o:detectmouseclick="t" type="solid" color2="black" opacity="0"/>
+              <v:stroke color="#3465a4" joinstyle="round" endcap="flat"/>
               <v:textbox>
                 <w:txbxContent>
                   <w:p>
@@ -2083,7 +2217,7 @@
                     </w:r>
                     <w:r>
                       <w:rPr/>
-                      <w:t>3</w:t>
+                      <w:t>4</w:t>
                     </w:r>
                     <w:r>
                       <w:rPr/>
@@ -2250,9 +2384,9 @@
       <w:lvlJc w:val="left"/>
       <w:pPr>
         <w:tabs>
-          <w:tab w:val="num" w:pos="1637"/>
-        </w:tabs>
-        <w:ind w:left="1637" w:hanging="360"/>
+          <w:tab w:val="num" w:pos="360"/>
+        </w:tabs>
+        <w:ind w:left="360" w:hanging="360"/>
       </w:pPr>
       <w:rPr/>
     </w:lvl>
@@ -2265,7 +2399,7 @@
         <w:tabs>
           <w:tab w:val="num" w:pos="0"/>
         </w:tabs>
-        <w:ind w:left="360" w:hanging="360"/>
+        <w:ind w:left="-917" w:hanging="360"/>
       </w:pPr>
       <w:rPr/>
     </w:lvl>
@@ -2278,7 +2412,7 @@
         <w:tabs>
           <w:tab w:val="num" w:pos="0"/>
         </w:tabs>
-        <w:ind w:left="720" w:hanging="720"/>
+        <w:ind w:left="-557" w:hanging="720"/>
       </w:pPr>
       <w:rPr/>
     </w:lvl>
@@ -2291,7 +2425,7 @@
         <w:tabs>
           <w:tab w:val="num" w:pos="0"/>
         </w:tabs>
-        <w:ind w:left="1080" w:hanging="1080"/>
+        <w:ind w:left="-197" w:hanging="1080"/>
       </w:pPr>
       <w:rPr/>
     </w:lvl>
@@ -2304,7 +2438,7 @@
         <w:tabs>
           <w:tab w:val="num" w:pos="0"/>
         </w:tabs>
-        <w:ind w:left="1080" w:hanging="1080"/>
+        <w:ind w:left="-197" w:hanging="1080"/>
       </w:pPr>
       <w:rPr/>
     </w:lvl>
@@ -2317,7 +2451,7 @@
         <w:tabs>
           <w:tab w:val="num" w:pos="0"/>
         </w:tabs>
-        <w:ind w:left="1440" w:hanging="1440"/>
+        <w:ind w:left="163" w:hanging="1440"/>
       </w:pPr>
       <w:rPr/>
     </w:lvl>
@@ -2330,7 +2464,7 @@
         <w:tabs>
           <w:tab w:val="num" w:pos="0"/>
         </w:tabs>
-        <w:ind w:left="1440" w:hanging="1440"/>
+        <w:ind w:left="163" w:hanging="1440"/>
       </w:pPr>
       <w:rPr/>
     </w:lvl>
@@ -2343,7 +2477,7 @@
         <w:tabs>
           <w:tab w:val="num" w:pos="0"/>
         </w:tabs>
-        <w:ind w:left="1800" w:hanging="1800"/>
+        <w:ind w:left="523" w:hanging="1800"/>
       </w:pPr>
       <w:rPr/>
     </w:lvl>
@@ -2356,7 +2490,7 @@
         <w:tabs>
           <w:tab w:val="num" w:pos="0"/>
         </w:tabs>
-        <w:ind w:left="1800" w:hanging="1800"/>
+        <w:ind w:left="523" w:hanging="1800"/>
       </w:pPr>
       <w:rPr/>
     </w:lvl>
@@ -2780,7 +2914,7 @@
       <w:lvlJc w:val="left"/>
       <w:pPr>
         <w:tabs>
-          <w:tab w:val="num" w:pos="1080"/>
+          <w:tab w:val="num" w:pos="0"/>
         </w:tabs>
         <w:ind w:left="1080" w:hanging="360"/>
       </w:pPr>
@@ -2791,31 +2925,31 @@
     <w:lvl w:ilvl="1">
       <w:start w:val="1"/>
       <w:numFmt w:val="bullet"/>
-      <w:lvlText w:val="◦"/>
-      <w:lvlJc w:val="left"/>
-      <w:pPr>
-        <w:tabs>
-          <w:tab w:val="num" w:pos="1440"/>
-        </w:tabs>
-        <w:ind w:left="1440" w:hanging="360"/>
-      </w:pPr>
-      <w:rPr>
-        <w:rFonts w:ascii="OpenSymbol" w:hAnsi="OpenSymbol" w:cs="OpenSymbol" w:hint="default"/>
+      <w:lvlText w:val="o"/>
+      <w:lvlJc w:val="left"/>
+      <w:pPr>
+        <w:tabs>
+          <w:tab w:val="num" w:pos="0"/>
+        </w:tabs>
+        <w:ind w:left="1800" w:hanging="360"/>
+      </w:pPr>
+      <w:rPr>
+        <w:rFonts w:ascii="Courier New" w:hAnsi="Courier New" w:cs="Courier New" w:hint="default"/>
       </w:rPr>
     </w:lvl>
     <w:lvl w:ilvl="2">
       <w:start w:val="1"/>
       <w:numFmt w:val="bullet"/>
-      <w:lvlText w:val="▪"/>
-      <w:lvlJc w:val="left"/>
-      <w:pPr>
-        <w:tabs>
-          <w:tab w:val="num" w:pos="1800"/>
-        </w:tabs>
-        <w:ind w:left="1800" w:hanging="360"/>
-      </w:pPr>
-      <w:rPr>
-        <w:rFonts w:ascii="OpenSymbol" w:hAnsi="OpenSymbol" w:cs="OpenSymbol" w:hint="default"/>
+      <w:lvlText w:val=""/>
+      <w:lvlJc w:val="left"/>
+      <w:pPr>
+        <w:tabs>
+          <w:tab w:val="num" w:pos="0"/>
+        </w:tabs>
+        <w:ind w:left="2520" w:hanging="360"/>
+      </w:pPr>
+      <w:rPr>
+        <w:rFonts w:ascii="Wingdings" w:hAnsi="Wingdings" w:cs="Wingdings" w:hint="default"/>
       </w:rPr>
     </w:lvl>
     <w:lvl w:ilvl="3">
@@ -2825,9 +2959,9 @@
       <w:lvlJc w:val="left"/>
       <w:pPr>
         <w:tabs>
-          <w:tab w:val="num" w:pos="2160"/>
-        </w:tabs>
-        <w:ind w:left="2160" w:hanging="360"/>
+          <w:tab w:val="num" w:pos="0"/>
+        </w:tabs>
+        <w:ind w:left="3240" w:hanging="360"/>
       </w:pPr>
       <w:rPr>
         <w:rFonts w:ascii="Symbol" w:hAnsi="Symbol" w:cs="Symbol" w:hint="default"/>
@@ -2836,31 +2970,31 @@
     <w:lvl w:ilvl="4">
       <w:start w:val="1"/>
       <w:numFmt w:val="bullet"/>
-      <w:lvlText w:val="◦"/>
-      <w:lvlJc w:val="left"/>
-      <w:pPr>
-        <w:tabs>
-          <w:tab w:val="num" w:pos="2520"/>
-        </w:tabs>
-        <w:ind w:left="2520" w:hanging="360"/>
-      </w:pPr>
-      <w:rPr>
-        <w:rFonts w:ascii="OpenSymbol" w:hAnsi="OpenSymbol" w:cs="OpenSymbol" w:hint="default"/>
+      <w:lvlText w:val="o"/>
+      <w:lvlJc w:val="left"/>
+      <w:pPr>
+        <w:tabs>
+          <w:tab w:val="num" w:pos="0"/>
+        </w:tabs>
+        <w:ind w:left="3960" w:hanging="360"/>
+      </w:pPr>
+      <w:rPr>
+        <w:rFonts w:ascii="Courier New" w:hAnsi="Courier New" w:cs="Courier New" w:hint="default"/>
       </w:rPr>
     </w:lvl>
     <w:lvl w:ilvl="5">
       <w:start w:val="1"/>
       <w:numFmt w:val="bullet"/>
-      <w:lvlText w:val="▪"/>
-      <w:lvlJc w:val="left"/>
-      <w:pPr>
-        <w:tabs>
-          <w:tab w:val="num" w:pos="2880"/>
-        </w:tabs>
-        <w:ind w:left="2880" w:hanging="360"/>
-      </w:pPr>
-      <w:rPr>
-        <w:rFonts w:ascii="OpenSymbol" w:hAnsi="OpenSymbol" w:cs="OpenSymbol" w:hint="default"/>
+      <w:lvlText w:val=""/>
+      <w:lvlJc w:val="left"/>
+      <w:pPr>
+        <w:tabs>
+          <w:tab w:val="num" w:pos="0"/>
+        </w:tabs>
+        <w:ind w:left="4680" w:hanging="360"/>
+      </w:pPr>
+      <w:rPr>
+        <w:rFonts w:ascii="Wingdings" w:hAnsi="Wingdings" w:cs="Wingdings" w:hint="default"/>
       </w:rPr>
     </w:lvl>
     <w:lvl w:ilvl="6">
@@ -2870,9 +3004,9 @@
       <w:lvlJc w:val="left"/>
       <w:pPr>
         <w:tabs>
-          <w:tab w:val="num" w:pos="3240"/>
-        </w:tabs>
-        <w:ind w:left="3240" w:hanging="360"/>
+          <w:tab w:val="num" w:pos="0"/>
+        </w:tabs>
+        <w:ind w:left="5400" w:hanging="360"/>
       </w:pPr>
       <w:rPr>
         <w:rFonts w:ascii="Symbol" w:hAnsi="Symbol" w:cs="Symbol" w:hint="default"/>
@@ -2881,309 +3015,35 @@
     <w:lvl w:ilvl="7">
       <w:start w:val="1"/>
       <w:numFmt w:val="bullet"/>
-      <w:lvlText w:val="◦"/>
-      <w:lvlJc w:val="left"/>
-      <w:pPr>
-        <w:tabs>
-          <w:tab w:val="num" w:pos="3600"/>
-        </w:tabs>
-        <w:ind w:left="3600" w:hanging="360"/>
-      </w:pPr>
-      <w:rPr>
-        <w:rFonts w:ascii="OpenSymbol" w:hAnsi="OpenSymbol" w:cs="OpenSymbol" w:hint="default"/>
+      <w:lvlText w:val="o"/>
+      <w:lvlJc w:val="left"/>
+      <w:pPr>
+        <w:tabs>
+          <w:tab w:val="num" w:pos="0"/>
+        </w:tabs>
+        <w:ind w:left="6120" w:hanging="360"/>
+      </w:pPr>
+      <w:rPr>
+        <w:rFonts w:ascii="Courier New" w:hAnsi="Courier New" w:cs="Courier New" w:hint="default"/>
       </w:rPr>
     </w:lvl>
     <w:lvl w:ilvl="8">
       <w:start w:val="1"/>
       <w:numFmt w:val="bullet"/>
-      <w:lvlText w:val="▪"/>
-      <w:lvlJc w:val="left"/>
-      <w:pPr>
-        <w:tabs>
-          <w:tab w:val="num" w:pos="3960"/>
-        </w:tabs>
-        <w:ind w:left="3960" w:hanging="360"/>
-      </w:pPr>
-      <w:rPr>
-        <w:rFonts w:ascii="OpenSymbol" w:hAnsi="OpenSymbol" w:cs="OpenSymbol" w:hint="default"/>
+      <w:lvlText w:val=""/>
+      <w:lvlJc w:val="left"/>
+      <w:pPr>
+        <w:tabs>
+          <w:tab w:val="num" w:pos="0"/>
+        </w:tabs>
+        <w:ind w:left="6840" w:hanging="360"/>
+      </w:pPr>
+      <w:rPr>
+        <w:rFonts w:ascii="Wingdings" w:hAnsi="Wingdings" w:cs="Wingdings" w:hint="default"/>
       </w:rPr>
     </w:lvl>
   </w:abstractNum>
   <w:abstractNum w:abstractNumId="7">
-    <w:lvl w:ilvl="0">
-      <w:start w:val="1"/>
-      <w:numFmt w:val="bullet"/>
-      <w:lvlText w:val=""/>
-      <w:lvlJc w:val="left"/>
-      <w:pPr>
-        <w:tabs>
-          <w:tab w:val="num" w:pos="720"/>
-        </w:tabs>
-        <w:ind w:left="720" w:hanging="360"/>
-      </w:pPr>
-      <w:rPr>
-        <w:rFonts w:ascii="Symbol" w:hAnsi="Symbol" w:cs="Symbol" w:hint="default"/>
-      </w:rPr>
-    </w:lvl>
-    <w:lvl w:ilvl="1">
-      <w:start w:val="1"/>
-      <w:numFmt w:val="bullet"/>
-      <w:lvlText w:val="◦"/>
-      <w:lvlJc w:val="left"/>
-      <w:pPr>
-        <w:tabs>
-          <w:tab w:val="num" w:pos="1080"/>
-        </w:tabs>
-        <w:ind w:left="1080" w:hanging="360"/>
-      </w:pPr>
-      <w:rPr>
-        <w:rFonts w:ascii="OpenSymbol" w:hAnsi="OpenSymbol" w:cs="OpenSymbol" w:hint="default"/>
-      </w:rPr>
-    </w:lvl>
-    <w:lvl w:ilvl="2">
-      <w:start w:val="1"/>
-      <w:numFmt w:val="bullet"/>
-      <w:lvlText w:val="▪"/>
-      <w:lvlJc w:val="left"/>
-      <w:pPr>
-        <w:tabs>
-          <w:tab w:val="num" w:pos="1440"/>
-        </w:tabs>
-        <w:ind w:left="1440" w:hanging="360"/>
-      </w:pPr>
-      <w:rPr>
-        <w:rFonts w:ascii="OpenSymbol" w:hAnsi="OpenSymbol" w:cs="OpenSymbol" w:hint="default"/>
-      </w:rPr>
-    </w:lvl>
-    <w:lvl w:ilvl="3">
-      <w:start w:val="1"/>
-      <w:numFmt w:val="bullet"/>
-      <w:lvlText w:val=""/>
-      <w:lvlJc w:val="left"/>
-      <w:pPr>
-        <w:tabs>
-          <w:tab w:val="num" w:pos="1800"/>
-        </w:tabs>
-        <w:ind w:left="1800" w:hanging="360"/>
-      </w:pPr>
-      <w:rPr>
-        <w:rFonts w:ascii="Symbol" w:hAnsi="Symbol" w:cs="Symbol" w:hint="default"/>
-      </w:rPr>
-    </w:lvl>
-    <w:lvl w:ilvl="4">
-      <w:start w:val="1"/>
-      <w:numFmt w:val="bullet"/>
-      <w:lvlText w:val="◦"/>
-      <w:lvlJc w:val="left"/>
-      <w:pPr>
-        <w:tabs>
-          <w:tab w:val="num" w:pos="2160"/>
-        </w:tabs>
-        <w:ind w:left="2160" w:hanging="360"/>
-      </w:pPr>
-      <w:rPr>
-        <w:rFonts w:ascii="OpenSymbol" w:hAnsi="OpenSymbol" w:cs="OpenSymbol" w:hint="default"/>
-      </w:rPr>
-    </w:lvl>
-    <w:lvl w:ilvl="5">
-      <w:start w:val="1"/>
-      <w:numFmt w:val="bullet"/>
-      <w:lvlText w:val="▪"/>
-      <w:lvlJc w:val="left"/>
-      <w:pPr>
-        <w:tabs>
-          <w:tab w:val="num" w:pos="2520"/>
-        </w:tabs>
-        <w:ind w:left="2520" w:hanging="360"/>
-      </w:pPr>
-      <w:rPr>
-        <w:rFonts w:ascii="OpenSymbol" w:hAnsi="OpenSymbol" w:cs="OpenSymbol" w:hint="default"/>
-      </w:rPr>
-    </w:lvl>
-    <w:lvl w:ilvl="6">
-      <w:start w:val="1"/>
-      <w:numFmt w:val="bullet"/>
-      <w:lvlText w:val=""/>
-      <w:lvlJc w:val="left"/>
-      <w:pPr>
-        <w:tabs>
-          <w:tab w:val="num" w:pos="2880"/>
-        </w:tabs>
-        <w:ind w:left="2880" w:hanging="360"/>
-      </w:pPr>
-      <w:rPr>
-        <w:rFonts w:ascii="Symbol" w:hAnsi="Symbol" w:cs="Symbol" w:hint="default"/>
-      </w:rPr>
-    </w:lvl>
-    <w:lvl w:ilvl="7">
-      <w:start w:val="1"/>
-      <w:numFmt w:val="bullet"/>
-      <w:lvlText w:val="◦"/>
-      <w:lvlJc w:val="left"/>
-      <w:pPr>
-        <w:tabs>
-          <w:tab w:val="num" w:pos="3240"/>
-        </w:tabs>
-        <w:ind w:left="3240" w:hanging="360"/>
-      </w:pPr>
-      <w:rPr>
-        <w:rFonts w:ascii="OpenSymbol" w:hAnsi="OpenSymbol" w:cs="OpenSymbol" w:hint="default"/>
-      </w:rPr>
-    </w:lvl>
-    <w:lvl w:ilvl="8">
-      <w:start w:val="1"/>
-      <w:numFmt w:val="bullet"/>
-      <w:lvlText w:val="▪"/>
-      <w:lvlJc w:val="left"/>
-      <w:pPr>
-        <w:tabs>
-          <w:tab w:val="num" w:pos="3600"/>
-        </w:tabs>
-        <w:ind w:left="3600" w:hanging="360"/>
-      </w:pPr>
-      <w:rPr>
-        <w:rFonts w:ascii="OpenSymbol" w:hAnsi="OpenSymbol" w:cs="OpenSymbol" w:hint="default"/>
-      </w:rPr>
-    </w:lvl>
-  </w:abstractNum>
-  <w:abstractNum w:abstractNumId="8">
-    <w:lvl w:ilvl="0">
-      <w:start w:val="1"/>
-      <w:numFmt w:val="bullet"/>
-      <w:lvlText w:val=""/>
-      <w:lvlJc w:val="left"/>
-      <w:pPr>
-        <w:tabs>
-          <w:tab w:val="num" w:pos="1080"/>
-        </w:tabs>
-        <w:ind w:left="1080" w:hanging="360"/>
-      </w:pPr>
-      <w:rPr>
-        <w:rFonts w:ascii="Symbol" w:hAnsi="Symbol" w:cs="Symbol" w:hint="default"/>
-      </w:rPr>
-    </w:lvl>
-    <w:lvl w:ilvl="1">
-      <w:start w:val="1"/>
-      <w:numFmt w:val="bullet"/>
-      <w:lvlText w:val="◦"/>
-      <w:lvlJc w:val="left"/>
-      <w:pPr>
-        <w:tabs>
-          <w:tab w:val="num" w:pos="1440"/>
-        </w:tabs>
-        <w:ind w:left="1440" w:hanging="360"/>
-      </w:pPr>
-      <w:rPr>
-        <w:rFonts w:ascii="OpenSymbol" w:hAnsi="OpenSymbol" w:cs="OpenSymbol" w:hint="default"/>
-      </w:rPr>
-    </w:lvl>
-    <w:lvl w:ilvl="2">
-      <w:start w:val="1"/>
-      <w:numFmt w:val="bullet"/>
-      <w:lvlText w:val="▪"/>
-      <w:lvlJc w:val="left"/>
-      <w:pPr>
-        <w:tabs>
-          <w:tab w:val="num" w:pos="1800"/>
-        </w:tabs>
-        <w:ind w:left="1800" w:hanging="360"/>
-      </w:pPr>
-      <w:rPr>
-        <w:rFonts w:ascii="OpenSymbol" w:hAnsi="OpenSymbol" w:cs="OpenSymbol" w:hint="default"/>
-      </w:rPr>
-    </w:lvl>
-    <w:lvl w:ilvl="3">
-      <w:start w:val="1"/>
-      <w:numFmt w:val="bullet"/>
-      <w:lvlText w:val=""/>
-      <w:lvlJc w:val="left"/>
-      <w:pPr>
-        <w:tabs>
-          <w:tab w:val="num" w:pos="2160"/>
-        </w:tabs>
-        <w:ind w:left="2160" w:hanging="360"/>
-      </w:pPr>
-      <w:rPr>
-        <w:rFonts w:ascii="Symbol" w:hAnsi="Symbol" w:cs="Symbol" w:hint="default"/>
-      </w:rPr>
-    </w:lvl>
-    <w:lvl w:ilvl="4">
-      <w:start w:val="1"/>
-      <w:numFmt w:val="bullet"/>
-      <w:lvlText w:val="◦"/>
-      <w:lvlJc w:val="left"/>
-      <w:pPr>
-        <w:tabs>
-          <w:tab w:val="num" w:pos="2520"/>
-        </w:tabs>
-        <w:ind w:left="2520" w:hanging="360"/>
-      </w:pPr>
-      <w:rPr>
-        <w:rFonts w:ascii="OpenSymbol" w:hAnsi="OpenSymbol" w:cs="OpenSymbol" w:hint="default"/>
-      </w:rPr>
-    </w:lvl>
-    <w:lvl w:ilvl="5">
-      <w:start w:val="1"/>
-      <w:numFmt w:val="bullet"/>
-      <w:lvlText w:val="▪"/>
-      <w:lvlJc w:val="left"/>
-      <w:pPr>
-        <w:tabs>
-          <w:tab w:val="num" w:pos="2880"/>
-        </w:tabs>
-        <w:ind w:left="2880" w:hanging="360"/>
-      </w:pPr>
-      <w:rPr>
-        <w:rFonts w:ascii="OpenSymbol" w:hAnsi="OpenSymbol" w:cs="OpenSymbol" w:hint="default"/>
-      </w:rPr>
-    </w:lvl>
-    <w:lvl w:ilvl="6">
-      <w:start w:val="1"/>
-      <w:numFmt w:val="bullet"/>
-      <w:lvlText w:val=""/>
-      <w:lvlJc w:val="left"/>
-      <w:pPr>
-        <w:tabs>
-          <w:tab w:val="num" w:pos="3240"/>
-        </w:tabs>
-        <w:ind w:left="3240" w:hanging="360"/>
-      </w:pPr>
-      <w:rPr>
-        <w:rFonts w:ascii="Symbol" w:hAnsi="Symbol" w:cs="Symbol" w:hint="default"/>
-      </w:rPr>
-    </w:lvl>
-    <w:lvl w:ilvl="7">
-      <w:start w:val="1"/>
-      <w:numFmt w:val="bullet"/>
-      <w:lvlText w:val="◦"/>
-      <w:lvlJc w:val="left"/>
-      <w:pPr>
-        <w:tabs>
-          <w:tab w:val="num" w:pos="3600"/>
-        </w:tabs>
-        <w:ind w:left="3600" w:hanging="360"/>
-      </w:pPr>
-      <w:rPr>
-        <w:rFonts w:ascii="OpenSymbol" w:hAnsi="OpenSymbol" w:cs="OpenSymbol" w:hint="default"/>
-      </w:rPr>
-    </w:lvl>
-    <w:lvl w:ilvl="8">
-      <w:start w:val="1"/>
-      <w:numFmt w:val="bullet"/>
-      <w:lvlText w:val="▪"/>
-      <w:lvlJc w:val="left"/>
-      <w:pPr>
-        <w:tabs>
-          <w:tab w:val="num" w:pos="3960"/>
-        </w:tabs>
-        <w:ind w:left="3960" w:hanging="360"/>
-      </w:pPr>
-      <w:rPr>
-        <w:rFonts w:ascii="OpenSymbol" w:hAnsi="OpenSymbol" w:cs="OpenSymbol" w:hint="default"/>
-      </w:rPr>
-    </w:lvl>
-  </w:abstractNum>
-  <w:abstractNum w:abstractNumId="9">
     <w:lvl w:ilvl="0">
       <w:start w:val="1"/>
       <w:numFmt w:val="none"/>
@@ -3323,12 +3183,6 @@
   <w:num w:numId="7">
     <w:abstractNumId w:val="7"/>
   </w:num>
-  <w:num w:numId="8">
-    <w:abstractNumId w:val="8"/>
-  </w:num>
-  <w:num w:numId="9">
-    <w:abstractNumId w:val="9"/>
-  </w:num>
 </w:numbering>
 </file>
 
@@ -3349,7 +3203,7 @@
       </w:pPr>
     </w:pPrDefault>
   </w:docDefaults>
-  <w:latentStyles w:defLockedState="0" w:defUIPriority="99" w:defSemiHidden="0" w:defUnhideWhenUsed="0" w:defQFormat="0" w:count="371">
+  <w:latentStyles w:defLockedState="0" w:defUIPriority="99" w:defSemiHidden="0" w:defUnhideWhenUsed="0" w:defQFormat="0" w:count="376">
     <w:lsdException w:name="Normal" w:uiPriority="0" w:qFormat="1"/>
     <w:lsdException w:name="heading 1" w:uiPriority="9" w:qFormat="1"/>
     <w:lsdException w:name="heading 2" w:uiPriority="9" w:semiHidden="1" w:unhideWhenUsed="1" w:qFormat="1"/>
@@ -3721,10 +3575,16 @@
     <w:lsdException w:name="List Table 5 Dark Accent 6" w:uiPriority="50"/>
     <w:lsdException w:name="List Table 6 Colorful Accent 6" w:uiPriority="51"/>
     <w:lsdException w:name="List Table 7 Colorful Accent 6" w:uiPriority="52"/>
+    <w:lsdException w:name="Mention" w:semiHidden="1" w:unhideWhenUsed="1"/>
+    <w:lsdException w:name="Smart Hyperlink" w:semiHidden="1" w:unhideWhenUsed="1"/>
+    <w:lsdException w:name="Hashtag" w:semiHidden="1" w:unhideWhenUsed="1"/>
+    <w:lsdException w:name="Unresolved Mention" w:semiHidden="1" w:unhideWhenUsed="1"/>
+    <w:lsdException w:name="Smart Link" w:semiHidden="1" w:unhideWhenUsed="1"/>
   </w:latentStyles>
   <w:style w:type="paragraph" w:styleId="Normal" w:default="1">
     <w:name w:val="Normal"/>
     <w:qFormat/>
+    <w:rsid w:val="00883b35"/>
     <w:pPr>
       <w:widowControl/>
       <w:suppressAutoHyphens w:val="true"/>
@@ -3745,7 +3605,7 @@
     <w:name w:val="Heading 1"/>
     <w:basedOn w:val="Normal"/>
     <w:next w:val="Normal"/>
-    <w:link w:val="Ttulo1Char"/>
+    <w:link w:val="Heading1Char"/>
     <w:uiPriority w:val="9"/>
     <w:qFormat/>
     <w:pPr>
@@ -3766,7 +3626,7 @@
     <w:name w:val="Heading 2"/>
     <w:basedOn w:val="Normal"/>
     <w:next w:val="Normal"/>
-    <w:link w:val="Ttulo2Char"/>
+    <w:link w:val="Heading2Char"/>
     <w:uiPriority w:val="9"/>
     <w:unhideWhenUsed/>
     <w:qFormat/>
@@ -3782,7 +3642,6 @@
         <w:tab w:val="left" w:pos="360" w:leader="none"/>
       </w:tabs>
       <w:spacing w:lineRule="auto" w:line="240" w:before="360" w:after="120"/>
-      <w:ind w:left="360"/>
       <w:outlineLvl w:val="1"/>
     </w:pPr>
     <w:rPr>
@@ -3796,7 +3655,7 @@
     <w:name w:val="Heading 3"/>
     <w:basedOn w:val="Normal"/>
     <w:next w:val="Normal"/>
-    <w:link w:val="Ttulo3Char"/>
+    <w:link w:val="Heading3Char"/>
     <w:uiPriority w:val="9"/>
     <w:unhideWhenUsed/>
     <w:qFormat/>
@@ -3822,8 +3681,8 @@
     <w:qFormat/>
     <w:rPr/>
   </w:style>
-  <w:style w:type="character" w:styleId="TtuloChar" w:customStyle="1">
-    <w:name w:val="Título Char"/>
+  <w:style w:type="character" w:styleId="TitleChar" w:customStyle="1">
+    <w:name w:val="Title Char"/>
     <w:basedOn w:val="DefaultParagraphFont"/>
     <w:uiPriority w:val="10"/>
     <w:qFormat/>
@@ -3835,8 +3694,8 @@
       <w:sz w:val="38"/>
     </w:rPr>
   </w:style>
-  <w:style w:type="character" w:styleId="SubttuloChar" w:customStyle="1">
-    <w:name w:val="Subtítulo Char"/>
+  <w:style w:type="character" w:styleId="SubtitleChar" w:customStyle="1">
+    <w:name w:val="Subtitle Char"/>
     <w:basedOn w:val="DefaultParagraphFont"/>
     <w:uiPriority w:val="11"/>
     <w:qFormat/>
@@ -3847,8 +3706,8 @@
       <w:sz w:val="24"/>
     </w:rPr>
   </w:style>
-  <w:style w:type="character" w:styleId="Ttulo1Char" w:customStyle="1">
-    <w:name w:val="Título 1 Char"/>
+  <w:style w:type="character" w:styleId="Heading1Char" w:customStyle="1">
+    <w:name w:val="Heading 1 Char"/>
     <w:basedOn w:val="DefaultParagraphFont"/>
     <w:uiPriority w:val="9"/>
     <w:qFormat/>
@@ -3867,11 +3726,11 @@
     <w:semiHidden/>
     <w:qFormat/>
     <w:rPr>
-      <w:color w:themeColor="text1" w:themeTint="bf" w:val="808080"/>
+      <w:color w:themeColor="text1" w:themeTint="bf" w:val="404040"/>
     </w:rPr>
   </w:style>
-  <w:style w:type="character" w:styleId="Ttulo2Char" w:customStyle="1">
-    <w:name w:val="Título 2 Char"/>
+  <w:style w:type="character" w:styleId="Heading2Char" w:customStyle="1">
+    <w:name w:val="Heading 2 Char"/>
     <w:basedOn w:val="DefaultParagraphFont"/>
     <w:uiPriority w:val="9"/>
     <w:qFormat/>
@@ -3882,15 +3741,15 @@
       <w:sz w:val="24"/>
     </w:rPr>
   </w:style>
-  <w:style w:type="character" w:styleId="CabealhoChar" w:customStyle="1">
-    <w:name w:val="Cabeçalho Char"/>
+  <w:style w:type="character" w:styleId="HeaderChar" w:customStyle="1">
+    <w:name w:val="Header Char"/>
     <w:basedOn w:val="DefaultParagraphFont"/>
     <w:uiPriority w:val="99"/>
     <w:qFormat/>
     <w:rPr/>
   </w:style>
-  <w:style w:type="character" w:styleId="RodapChar" w:customStyle="1">
-    <w:name w:val="Rodapé Char"/>
+  <w:style w:type="character" w:styleId="FooterChar" w:customStyle="1">
+    <w:name w:val="Footer Char"/>
     <w:basedOn w:val="DefaultParagraphFont"/>
     <w:uiPriority w:val="99"/>
     <w:qFormat/>
@@ -3900,8 +3759,8 @@
       <w:sz w:val="20"/>
     </w:rPr>
   </w:style>
-  <w:style w:type="character" w:styleId="TextodenotaderodapChar" w:customStyle="1">
-    <w:name w:val="Texto de nota de rodapé Char"/>
+  <w:style w:type="character" w:styleId="FootnoteTextChar" w:customStyle="1">
+    <w:name w:val="Footnote Text Char"/>
     <w:basedOn w:val="DefaultParagraphFont"/>
     <w:uiPriority w:val="12"/>
     <w:qFormat/>
@@ -3911,8 +3770,8 @@
       <w:sz w:val="14"/>
     </w:rPr>
   </w:style>
-  <w:style w:type="character" w:styleId="Ttulo3Char" w:customStyle="1">
-    <w:name w:val="Título 3 Char"/>
+  <w:style w:type="character" w:styleId="Heading3Char" w:customStyle="1">
+    <w:name w:val="Heading 3 Char"/>
     <w:basedOn w:val="DefaultParagraphFont"/>
     <w:uiPriority w:val="9"/>
     <w:qFormat/>
@@ -3924,14 +3783,14 @@
       <w:szCs w:val="24"/>
     </w:rPr>
   </w:style>
-  <w:style w:type="character" w:styleId="Marcadores">
+  <w:style w:type="character" w:styleId="Marcadores" w:customStyle="1">
     <w:name w:val="Marcadores"/>
     <w:qFormat/>
     <w:rPr>
       <w:rFonts w:ascii="OpenSymbol" w:hAnsi="OpenSymbol" w:eastAsia="OpenSymbol" w:cs="OpenSymbol"/>
     </w:rPr>
   </w:style>
-  <w:style w:type="paragraph" w:styleId="Ttulo">
+  <w:style w:type="paragraph" w:styleId="Ttulo" w:customStyle="1">
     <w:name w:val="Título"/>
     <w:basedOn w:val="Normal"/>
     <w:next w:val="BodyText"/>
@@ -3978,7 +3837,7 @@
       <w:szCs w:val="24"/>
     </w:rPr>
   </w:style>
-  <w:style w:type="paragraph" w:styleId="Ndice">
+  <w:style w:type="paragraph" w:styleId="Ndice" w:customStyle="1">
     <w:name w:val="Índice"/>
     <w:basedOn w:val="Normal"/>
     <w:qFormat/>
@@ -3989,11 +3848,27 @@
       <w:rFonts w:cs="Arial"/>
     </w:rPr>
   </w:style>
+  <w:style w:type="paragraph" w:styleId="Caption1">
+    <w:name w:val="caption1"/>
+    <w:basedOn w:val="Normal"/>
+    <w:qFormat/>
+    <w:pPr>
+      <w:suppressLineNumbers/>
+      <w:spacing w:before="120" w:after="120"/>
+    </w:pPr>
+    <w:rPr>
+      <w:rFonts w:cs="Arial"/>
+      <w:i/>
+      <w:iCs/>
+      <w:sz w:val="24"/>
+      <w:szCs w:val="24"/>
+    </w:rPr>
+  </w:style>
   <w:style w:type="paragraph" w:styleId="Title">
     <w:name w:val="Title"/>
     <w:basedOn w:val="Normal"/>
     <w:next w:val="Normal"/>
-    <w:link w:val="TtuloChar"/>
+    <w:link w:val="TitleChar"/>
     <w:uiPriority w:val="10"/>
     <w:qFormat/>
     <w:pPr>
@@ -4014,7 +3889,7 @@
     <w:name w:val="Subtitle"/>
     <w:basedOn w:val="Normal"/>
     <w:next w:val="Normal"/>
-    <w:link w:val="SubttuloChar"/>
+    <w:link w:val="SubtitleChar"/>
     <w:uiPriority w:val="11"/>
     <w:qFormat/>
     <w:pPr>
@@ -4054,7 +3929,7 @@
       <w:widowControl/>
       <w:suppressAutoHyphens w:val="true"/>
       <w:bidi w:val="0"/>
-      <w:spacing w:lineRule="auto" w:line="240" w:before="0" w:after="0"/>
+      <w:spacing w:before="0" w:after="0"/>
       <w:jc w:val="left"/>
     </w:pPr>
     <w:rPr>
@@ -4081,7 +3956,7 @@
     </w:pPr>
     <w:rPr/>
   </w:style>
-  <w:style w:type="paragraph" w:styleId="CabealhoeRodap">
+  <w:style w:type="paragraph" w:styleId="CabealhoeRodap" w:customStyle="1">
     <w:name w:val="Cabeçalho e Rodapé"/>
     <w:basedOn w:val="Normal"/>
     <w:qFormat/>
@@ -4091,7 +3966,7 @@
   <w:style w:type="paragraph" w:styleId="Header">
     <w:name w:val="Header"/>
     <w:basedOn w:val="Normal"/>
-    <w:link w:val="CabealhoChar"/>
+    <w:link w:val="HeaderChar"/>
     <w:uiPriority w:val="99"/>
     <w:unhideWhenUsed/>
     <w:pPr>
@@ -4107,7 +3982,7 @@
   <w:style w:type="paragraph" w:styleId="Footer">
     <w:name w:val="Footer"/>
     <w:basedOn w:val="Normal"/>
-    <w:link w:val="RodapChar"/>
+    <w:link w:val="FooterChar"/>
     <w:uiPriority w:val="99"/>
     <w:unhideWhenUsed/>
     <w:pPr>
@@ -4124,7 +3999,7 @@
   <w:style w:type="paragraph" w:styleId="FootnoteText">
     <w:name w:val="Footnote Text"/>
     <w:basedOn w:val="Normal"/>
-    <w:link w:val="TextodenotaderodapChar"/>
+    <w:link w:val="FootnoteTextChar"/>
     <w:uiPriority w:val="12"/>
     <w:unhideWhenUsed/>
     <w:pPr>
@@ -4136,11 +4011,25 @@
       <w:sz w:val="14"/>
     </w:rPr>
   </w:style>
-  <w:style w:type="paragraph" w:styleId="Contedodoquadro">
+  <w:style w:type="paragraph" w:styleId="Contedodoquadro" w:customStyle="1">
     <w:name w:val="Conteúdo do quadro"/>
     <w:basedOn w:val="Normal"/>
     <w:qFormat/>
     <w:pPr/>
+    <w:rPr/>
+  </w:style>
+  <w:style w:type="paragraph" w:styleId="ListParagraph">
+    <w:name w:val="List Paragraph"/>
+    <w:basedOn w:val="Normal"/>
+    <w:uiPriority w:val="34"/>
+    <w:unhideWhenUsed/>
+    <w:qFormat/>
+    <w:rsid w:val="00883b35"/>
+    <w:pPr>
+      <w:spacing w:before="0" w:after="180"/>
+      <w:ind w:left="720"/>
+      <w:contextualSpacing/>
+    </w:pPr>
     <w:rPr/>
   </w:style>
   <w:style w:type="numbering" w:styleId="NoList" w:default="1">
@@ -4150,7 +4039,7 @@
     <w:unhideWhenUsed/>
     <w:qFormat/>
   </w:style>
-  <w:style w:type="table" w:default="1" w:styleId="Tabelanormal">
+  <w:style w:type="table" w:default="1" w:styleId="TableNormal">
     <w:name w:val="Normal Table"/>
     <w:uiPriority w:val="99"/>
     <w:semiHidden/>
@@ -4164,13 +4053,10 @@
       </w:tblCellMar>
     </w:tblPr>
   </w:style>
-  <w:style w:type="table" w:styleId="Tabelacomgrade">
+  <w:style w:type="table" w:styleId="TableGrid">
     <w:name w:val="Table Grid"/>
-    <w:basedOn w:val="Tabelanormal"/>
+    <w:basedOn w:val="TableNormal"/>
     <w:uiPriority w:val="39"/>
-    <w:pPr>
-      <w:spacing w:after="0" w:line="240" w:lineRule="auto"/>
-    </w:pPr>
     <w:tblPr>
       <w:tblBorders>
         <w:top w:val="single" w:color="auto" w:sz="4" w:space="0"/>
@@ -4184,11 +4070,8 @@
   </w:style>
   <w:style w:type="table" w:customStyle="1" w:styleId="TipTable">
     <w:name w:val="Tip Table"/>
-    <w:basedOn w:val="Tabelanormal"/>
+    <w:basedOn w:val="TableNormal"/>
     <w:uiPriority w:val="99"/>
-    <w:pPr>
-      <w:spacing w:after="0" w:line="240" w:lineRule="auto"/>
-    </w:pPr>
     <w:tblPr>
       <w:tblCellMar>
         <w:top w:w="144" w:type="dxa"/>
@@ -4207,13 +4090,10 @@
       <w:tblPr/>
     </w:tblStylePr>
   </w:style>
-  <w:style w:type="table" w:styleId="TabeladeGrade4-nfase1">
+  <w:style w:type="table" w:styleId="GridTable4-Accent1">
     <w:name w:val="Grid Table 4 Accent 1"/>
-    <w:basedOn w:val="Tabelanormal"/>
+    <w:basedOn w:val="TableNormal"/>
     <w:uiPriority w:val="49"/>
-    <w:pPr>
-      <w:spacing w:after="0" w:line="240" w:lineRule="auto"/>
-    </w:pPr>
     <w:tblPr>
       <w:tblStyleRowBandSize w:val="1"/>
       <w:tblStyleColBandSize w:val="1"/>
@@ -4288,30 +4168,27 @@
       </w:tcPr>
     </w:tblStylePr>
   </w:style>
-  <w:style w:type="table" w:styleId="TabeladeGradeClara">
+  <w:style w:type="table" w:styleId="TableGridLight">
     <w:name w:val="Grid Table Light"/>
-    <w:basedOn w:val="Tabelanormal"/>
+    <w:basedOn w:val="TableNormal"/>
     <w:uiPriority w:val="40"/>
-    <w:pPr>
-      <w:spacing w:after="0" w:line="240" w:lineRule="auto"/>
-    </w:pPr>
     <w:tblPr>
       <w:tblBorders>
-        <w:top w:val="single" w:color="BFBFBF" w:themeColor="background1" w:sz="4" w:space="0"/>
-        <w:left w:val="single" w:color="BFBFBF" w:themeColor="background1" w:sz="4" w:space="0"/>
-        <w:bottom w:val="single" w:color="BFBFBF" w:themeColor="background1" w:sz="4" w:space="0"/>
-        <w:right w:val="single" w:color="BFBFBF" w:themeColor="background1" w:sz="4" w:space="0"/>
-        <w:insideH w:val="single" w:color="BFBFBF" w:themeColor="background1" w:sz="4" w:space="0"/>
-        <w:insideV w:val="single" w:color="BFBFBF" w:themeColor="background1" w:sz="4" w:space="0"/>
+        <w:top w:val="single" w:color="FFFFFF" w:themeColor="background1" w:sz="4" w:space="0"/>
+        <w:left w:val="single" w:color="FFFFFF" w:themeColor="background1" w:sz="4" w:space="0"/>
+        <w:bottom w:val="single" w:color="FFFFFF" w:themeColor="background1" w:sz="4" w:space="0"/>
+        <w:right w:val="single" w:color="FFFFFF" w:themeColor="background1" w:sz="4" w:space="0"/>
+        <w:insideH w:val="single" w:color="FFFFFF" w:themeColor="background1" w:sz="4" w:space="0"/>
+        <w:insideV w:val="single" w:color="FFFFFF" w:themeColor="background1" w:sz="4" w:space="0"/>
       </w:tblBorders>
     </w:tblPr>
   </w:style>
   <w:style w:type="table" w:customStyle="1" w:styleId="ProjectScopeTable">
     <w:name w:val="Project Scope Table"/>
-    <w:basedOn w:val="Tabelanormal"/>
+    <w:basedOn w:val="TableNormal"/>
     <w:uiPriority w:val="99"/>
     <w:pPr>
-      <w:spacing w:before="120" w:after="120" w:line="240" w:lineRule="auto"/>
+      <w:spacing w:before="120" w:after="120"/>
     </w:pPr>
     <w:tblPr>
       <w:tblBorders>
@@ -4355,7 +4232,7 @@
 </file>
 
 <file path=word/glossary/document.xml><?xml version="1.0" encoding="utf-8"?>
-<w:glossaryDocument xmlns:wpc="http://schemas.microsoft.com/office/word/2010/wordprocessingCanvas" xmlns:cx="http://schemas.microsoft.com/office/drawing/2014/chartex" xmlns:cx1="http://schemas.microsoft.com/office/drawing/2015/9/8/chartex" xmlns:mc="http://schemas.openxmlformats.org/markup-compatibility/2006" xmlns:o="urn:schemas-microsoft-com:office:office" xmlns:r="http://schemas.openxmlformats.org/officeDocument/2006/relationships" xmlns:m="http://schemas.openxmlformats.org/officeDocument/2006/math" xmlns:v="urn:schemas-microsoft-com:vml" xmlns:wp14="http://schemas.microsoft.com/office/word/2010/wordprocessingDrawing" xmlns:wp="http://schemas.openxmlformats.org/drawingml/2006/wordprocessingDrawing" xmlns:w10="urn:schemas-microsoft-com:office:word" xmlns:w="http://schemas.openxmlformats.org/wordprocessingml/2006/main" xmlns:w14="http://schemas.microsoft.com/office/word/2010/wordml" xmlns:w15="http://schemas.microsoft.com/office/word/2012/wordml" xmlns:w16se="http://schemas.microsoft.com/office/word/2015/wordml/symex" xmlns:wpg="http://schemas.microsoft.com/office/word/2010/wordprocessingGroup" xmlns:wpi="http://schemas.microsoft.com/office/word/2010/wordprocessingInk" xmlns:wne="http://schemas.microsoft.com/office/word/2006/wordml" xmlns:wps="http://schemas.microsoft.com/office/word/2010/wordprocessingShape" mc:Ignorable="w14 w15 w16se wp14">
+<w:glossaryDocument xmlns:wpc="http://schemas.microsoft.com/office/word/2010/wordprocessingCanvas" xmlns:cx="http://schemas.microsoft.com/office/drawing/2014/chartex" xmlns:cx1="http://schemas.microsoft.com/office/drawing/2015/9/8/chartex" xmlns:cx2="http://schemas.microsoft.com/office/drawing/2015/10/21/chartex" xmlns:cx3="http://schemas.microsoft.com/office/drawing/2016/5/9/chartex" xmlns:cx4="http://schemas.microsoft.com/office/drawing/2016/5/10/chartex" xmlns:cx5="http://schemas.microsoft.com/office/drawing/2016/5/11/chartex" xmlns:cx6="http://schemas.microsoft.com/office/drawing/2016/5/12/chartex" xmlns:cx7="http://schemas.microsoft.com/office/drawing/2016/5/13/chartex" xmlns:cx8="http://schemas.microsoft.com/office/drawing/2016/5/14/chartex" xmlns:mc="http://schemas.openxmlformats.org/markup-compatibility/2006" xmlns:aink="http://schemas.microsoft.com/office/drawing/2016/ink" xmlns:am3d="http://schemas.microsoft.com/office/drawing/2017/model3d" xmlns:o="urn:schemas-microsoft-com:office:office" xmlns:oel="http://schemas.microsoft.com/office/2019/extlst" xmlns:r="http://schemas.openxmlformats.org/officeDocument/2006/relationships" xmlns:m="http://schemas.openxmlformats.org/officeDocument/2006/math" xmlns:v="urn:schemas-microsoft-com:vml" xmlns:wp14="http://schemas.microsoft.com/office/word/2010/wordprocessingDrawing" xmlns:wp="http://schemas.openxmlformats.org/drawingml/2006/wordprocessingDrawing" xmlns:w10="urn:schemas-microsoft-com:office:word" xmlns:w="http://schemas.openxmlformats.org/wordprocessingml/2006/main" xmlns:w14="http://schemas.microsoft.com/office/word/2010/wordml" xmlns:w15="http://schemas.microsoft.com/office/word/2012/wordml" xmlns:w16cex="http://schemas.microsoft.com/office/word/2018/wordml/cex" xmlns:w16cid="http://schemas.microsoft.com/office/word/2016/wordml/cid" xmlns:w16="http://schemas.microsoft.com/office/word/2018/wordml" xmlns:w16du="http://schemas.microsoft.com/office/word/2023/wordml/word16du" xmlns:w16sdtdh="http://schemas.microsoft.com/office/word/2020/wordml/sdtdatahash" xmlns:w16se="http://schemas.microsoft.com/office/word/2015/wordml/symex" xmlns:wpg="http://schemas.microsoft.com/office/word/2010/wordprocessingGroup" xmlns:wpi="http://schemas.microsoft.com/office/word/2010/wordprocessingInk" xmlns:wne="http://schemas.microsoft.com/office/word/2006/wordml" xmlns:wps="http://schemas.microsoft.com/office/word/2010/wordprocessingShape" mc:Ignorable="w14 w15 w16se w16cid w16 w16cex w16sdtdh w16du wp14">
   <w:docParts>
     <w:docPart>
       <w:docPartPr>
@@ -4388,7 +4265,7 @@
 </file>
 
 <file path=word/glossary/fontTable.xml><?xml version="1.0" encoding="utf-8"?>
-<w:fonts xmlns:mc="http://schemas.openxmlformats.org/markup-compatibility/2006" xmlns:r="http://schemas.openxmlformats.org/officeDocument/2006/relationships" xmlns:w="http://schemas.openxmlformats.org/wordprocessingml/2006/main" xmlns:w14="http://schemas.microsoft.com/office/word/2010/wordml" xmlns:w15="http://schemas.microsoft.com/office/word/2012/wordml" xmlns:w16se="http://schemas.microsoft.com/office/word/2015/wordml/symex" mc:Ignorable="w14 w15 w16se">
+<w:fonts xmlns:mc="http://schemas.openxmlformats.org/markup-compatibility/2006" xmlns:r="http://schemas.openxmlformats.org/officeDocument/2006/relationships" xmlns:w="http://schemas.openxmlformats.org/wordprocessingml/2006/main" xmlns:w14="http://schemas.microsoft.com/office/word/2010/wordml" xmlns:w15="http://schemas.microsoft.com/office/word/2012/wordml" xmlns:w16cex="http://schemas.microsoft.com/office/word/2018/wordml/cex" xmlns:w16cid="http://schemas.microsoft.com/office/word/2016/wordml/cid" xmlns:w16="http://schemas.microsoft.com/office/word/2018/wordml" xmlns:w16du="http://schemas.microsoft.com/office/word/2023/wordml/word16du" xmlns:w16sdtdh="http://schemas.microsoft.com/office/word/2020/wordml/sdtdatahash" xmlns:w16se="http://schemas.microsoft.com/office/word/2015/wordml/symex" mc:Ignorable="w14 w15 w16se w16cid w16 w16cex w16sdtdh w16du">
   <w:font w:name="Symbol">
     <w:panose1 w:val="05050102010706020507"/>
     <w:charset w:val="02"/>
@@ -4417,6 +4294,12 @@
     <w:pitch w:val="variable"/>
     <w:sig w:usb0="00000000" w:usb1="10000000" w:usb2="00000000" w:usb3="00000000" w:csb0="80000000" w:csb1="00000000"/>
   </w:font>
+  <w:font w:name="OpenSymbol">
+    <w:altName w:val="Calibri"/>
+    <w:charset w:val="01"/>
+    <w:family w:val="auto"/>
+    <w:pitch w:val="variable"/>
+  </w:font>
   <w:font w:name="Arial">
     <w:panose1 w:val="020B0604020202020204"/>
     <w:charset w:val="00"/>
@@ -4431,25 +4314,38 @@
     <w:pitch w:val="variable"/>
     <w:sig w:usb0="A00002AF" w:usb1="400078FB" w:usb2="00000000" w:usb3="00000000" w:csb0="0000009F" w:csb1="00000000"/>
   </w:font>
+  <w:font w:name="Liberation Sans">
+    <w:altName w:val="Arial"/>
+    <w:charset w:val="00"/>
+    <w:family w:val="roman"/>
+    <w:pitch w:val="variable"/>
+  </w:font>
+  <w:font w:name="Microsoft YaHei">
+    <w:panose1 w:val="020B0503020204020204"/>
+    <w:charset w:val="86"/>
+    <w:family w:val="swiss"/>
+    <w:pitch w:val="variable"/>
+    <w:sig w:usb0="80000287" w:usb1="2ACF3C50" w:usb2="00000016" w:usb3="00000000" w:csb0="0004001F" w:csb1="00000000"/>
+  </w:font>
   <w:font w:name="Calibri">
     <w:panose1 w:val="020F0502020204030204"/>
     <w:charset w:val="00"/>
     <w:family w:val="swiss"/>
     <w:pitch w:val="variable"/>
-    <w:sig w:usb0="E4002EFF" w:usb1="C000247B" w:usb2="00000009" w:usb3="00000000" w:csb0="000001FF" w:csb1="00000000"/>
+    <w:sig w:usb0="E4002EFF" w:usb1="C200247B" w:usb2="00000009" w:usb3="00000000" w:csb0="000001FF" w:csb1="00000000"/>
   </w:font>
   <w:font w:name="Calibri Light">
     <w:panose1 w:val="020F0302020204030204"/>
     <w:charset w:val="00"/>
     <w:family w:val="swiss"/>
     <w:pitch w:val="variable"/>
-    <w:sig w:usb0="E4002EFF" w:usb1="C000247B" w:usb2="00000009" w:usb3="00000000" w:csb0="000001FF" w:csb1="00000000"/>
+    <w:sig w:usb0="E4002EFF" w:usb1="C200247B" w:usb2="00000009" w:usb3="00000000" w:csb0="000001FF" w:csb1="00000000"/>
   </w:font>
 </w:fonts>
 </file>
 
 <file path=word/glossary/settings.xml><?xml version="1.0" encoding="utf-8"?>
-<w:settings xmlns:mc="http://schemas.openxmlformats.org/markup-compatibility/2006" xmlns:o="urn:schemas-microsoft-com:office:office" xmlns:r="http://schemas.openxmlformats.org/officeDocument/2006/relationships" xmlns:m="http://schemas.openxmlformats.org/officeDocument/2006/math" xmlns:v="urn:schemas-microsoft-com:vml" xmlns:w10="urn:schemas-microsoft-com:office:word" xmlns:w="http://schemas.openxmlformats.org/wordprocessingml/2006/main" xmlns:w14="http://schemas.microsoft.com/office/word/2010/wordml" xmlns:w15="http://schemas.microsoft.com/office/word/2012/wordml" xmlns:w16se="http://schemas.microsoft.com/office/word/2015/wordml/symex" xmlns:sl="http://schemas.openxmlformats.org/schemaLibrary/2006/main" mc:Ignorable="w14 w15 w16se">
+<w:settings xmlns:mc="http://schemas.openxmlformats.org/markup-compatibility/2006" xmlns:o="urn:schemas-microsoft-com:office:office" xmlns:r="http://schemas.openxmlformats.org/officeDocument/2006/relationships" xmlns:m="http://schemas.openxmlformats.org/officeDocument/2006/math" xmlns:v="urn:schemas-microsoft-com:vml" xmlns:w10="urn:schemas-microsoft-com:office:word" xmlns:w="http://schemas.openxmlformats.org/wordprocessingml/2006/main" xmlns:w14="http://schemas.microsoft.com/office/word/2010/wordml" xmlns:w15="http://schemas.microsoft.com/office/word/2012/wordml" xmlns:w16cex="http://schemas.microsoft.com/office/word/2018/wordml/cex" xmlns:w16cid="http://schemas.microsoft.com/office/word/2016/wordml/cid" xmlns:w16="http://schemas.microsoft.com/office/word/2018/wordml" xmlns:w16du="http://schemas.microsoft.com/office/word/2023/wordml/word16du" xmlns:w16sdtdh="http://schemas.microsoft.com/office/word/2020/wordml/sdtdatahash" xmlns:w16se="http://schemas.microsoft.com/office/word/2015/wordml/symex" xmlns:sl="http://schemas.openxmlformats.org/schemaLibrary/2006/main" mc:Ignorable="w14 w15 w16se w16cid w16 w16cex w16sdtdh w16du">
   <w:view w:val="normal"/>
   <w:revisionView w:inkAnnotations="0"/>
   <w:defaultTabStop w:val="708"/>
@@ -4462,6 +4358,7 @@
     <w:compatSetting w:name="enableOpenTypeFeatures" w:uri="http://schemas.microsoft.com/office/word" w:val="1"/>
     <w:compatSetting w:name="doNotFlipMirrorIndents" w:uri="http://schemas.microsoft.com/office/word" w:val="1"/>
     <w:compatSetting w:name="differentiateMultirowTableHeaders" w:uri="http://schemas.microsoft.com/office/word" w:val="1"/>
+    <w:compatSetting w:name="useWord2013TrackBottomHyphenation" w:uri="http://schemas.microsoft.com/office/word" w:val="1"/>
   </w:compat>
   <w:rsids>
     <w:rsidRoot w:val="003C1E1D"/>
@@ -4472,11 +4369,16 @@
     <w:rsid w:val="003769F7"/>
     <w:rsid w:val="003C1E1D"/>
     <w:rsid w:val="004B4EBE"/>
+    <w:rsid w:val="0051378E"/>
+    <w:rsid w:val="0059449E"/>
+    <w:rsid w:val="006706A9"/>
     <w:rsid w:val="0076498E"/>
     <w:rsid w:val="007A3602"/>
     <w:rsid w:val="00851622"/>
+    <w:rsid w:val="00862774"/>
     <w:rsid w:val="009968C7"/>
     <w:rsid w:val="00A52B08"/>
+    <w:rsid w:val="00A7606D"/>
     <w:rsid w:val="00AA1887"/>
     <w:rsid w:val="00AB077F"/>
     <w:rsid w:val="00B82AC3"/>
@@ -4510,7 +4412,7 @@
 </file>
 
 <file path=word/glossary/styles.xml><?xml version="1.0" encoding="utf-8"?>
-<w:styles xmlns:mc="http://schemas.openxmlformats.org/markup-compatibility/2006" xmlns:r="http://schemas.openxmlformats.org/officeDocument/2006/relationships" xmlns:w="http://schemas.openxmlformats.org/wordprocessingml/2006/main" xmlns:w14="http://schemas.microsoft.com/office/word/2010/wordml" xmlns:w15="http://schemas.microsoft.com/office/word/2012/wordml" xmlns:w16se="http://schemas.microsoft.com/office/word/2015/wordml/symex" mc:Ignorable="w14 w15 w16se">
+<w:styles xmlns:mc="http://schemas.openxmlformats.org/markup-compatibility/2006" xmlns:r="http://schemas.openxmlformats.org/officeDocument/2006/relationships" xmlns:w="http://schemas.openxmlformats.org/wordprocessingml/2006/main" xmlns:w14="http://schemas.microsoft.com/office/word/2010/wordml" xmlns:w15="http://schemas.microsoft.com/office/word/2012/wordml" xmlns:w16cex="http://schemas.microsoft.com/office/word/2018/wordml/cex" xmlns:w16cid="http://schemas.microsoft.com/office/word/2016/wordml/cid" xmlns:w16="http://schemas.microsoft.com/office/word/2018/wordml" xmlns:w16du="http://schemas.microsoft.com/office/word/2023/wordml/word16du" xmlns:w16sdtdh="http://schemas.microsoft.com/office/word/2020/wordml/sdtdatahash" xmlns:w16se="http://schemas.microsoft.com/office/word/2015/wordml/symex" mc:Ignorable="w14 w15 w16se w16cid w16 w16cex w16sdtdh w16du">
   <w:docDefaults>
     <w:rPrDefault>
       <w:rPr>
@@ -4526,7 +4428,7 @@
       </w:pPr>
     </w:pPrDefault>
   </w:docDefaults>
-  <w:latentStyles w:defLockedState="0" w:defUIPriority="99" w:defSemiHidden="0" w:defUnhideWhenUsed="0" w:defQFormat="0" w:count="371">
+  <w:latentStyles w:defLockedState="0" w:defUIPriority="99" w:defSemiHidden="0" w:defUnhideWhenUsed="0" w:defQFormat="0" w:count="376">
     <w:lsdException w:name="Normal" w:uiPriority="0" w:qFormat="1"/>
     <w:lsdException w:name="heading 1" w:uiPriority="9" w:qFormat="1"/>
     <w:lsdException w:name="heading 2" w:semiHidden="1" w:uiPriority="9" w:unhideWhenUsed="1" w:qFormat="1"/>
@@ -4898,18 +4800,23 @@
     <w:lsdException w:name="List Table 5 Dark Accent 6" w:uiPriority="50"/>
     <w:lsdException w:name="List Table 6 Colorful Accent 6" w:uiPriority="51"/>
     <w:lsdException w:name="List Table 7 Colorful Accent 6" w:uiPriority="52"/>
+    <w:lsdException w:name="Mention" w:semiHidden="1" w:unhideWhenUsed="1"/>
+    <w:lsdException w:name="Smart Hyperlink" w:semiHidden="1" w:unhideWhenUsed="1"/>
+    <w:lsdException w:name="Hashtag" w:semiHidden="1" w:unhideWhenUsed="1"/>
+    <w:lsdException w:name="Unresolved Mention" w:semiHidden="1" w:unhideWhenUsed="1"/>
+    <w:lsdException w:name="Smart Link" w:semiHidden="1" w:unhideWhenUsed="1"/>
   </w:latentStyles>
   <w:style w:type="paragraph" w:default="1" w:styleId="Normal">
     <w:name w:val="Normal"/>
     <w:qFormat/>
   </w:style>
-  <w:style w:type="character" w:default="1" w:styleId="Fontepargpadro">
+  <w:style w:type="character" w:default="1" w:styleId="DefaultParagraphFont">
     <w:name w:val="Default Paragraph Font"/>
     <w:uiPriority w:val="1"/>
     <w:semiHidden/>
     <w:unhideWhenUsed/>
   </w:style>
-  <w:style w:type="table" w:default="1" w:styleId="Tabelanormal">
+  <w:style w:type="table" w:default="1" w:styleId="TableNormal">
     <w:name w:val="Normal Table"/>
     <w:uiPriority w:val="99"/>
     <w:semiHidden/>
@@ -4924,21 +4831,18 @@
       </w:tblCellMar>
     </w:tblPr>
   </w:style>
-  <w:style w:type="numbering" w:default="1" w:styleId="Semlista">
+  <w:style w:type="numbering" w:default="1" w:styleId="NoList">
     <w:name w:val="No List"/>
     <w:uiPriority w:val="99"/>
     <w:semiHidden/>
     <w:unhideWhenUsed/>
   </w:style>
-  <w:style w:type="paragraph" w:customStyle="1" w:styleId="CC40523E6A9E4F12BE1FC001AD6EDE0B">
-    <w:name w:val="CC40523E6A9E4F12BE1FC001AD6EDE0B"/>
-  </w:style>
   <w:style w:type="paragraph" w:customStyle="1" w:styleId="E914DB9B81AE47DDB5A0D55CB0F3A877">
     <w:name w:val="E914DB9B81AE47DDB5A0D55CB0F3A877"/>
   </w:style>
-  <w:style w:type="character" w:styleId="TextodoEspaoReservado">
+  <w:style w:type="character" w:styleId="PlaceholderText">
     <w:name w:val="Placeholder Text"/>
-    <w:basedOn w:val="Fontepargpadro"/>
+    <w:basedOn w:val="DefaultParagraphFont"/>
     <w:uiPriority w:val="99"/>
     <w:semiHidden/>
     <w:rsid w:val="00C66A44"/>
@@ -4946,26 +4850,11 @@
       <w:color w:val="808080"/>
     </w:rPr>
   </w:style>
-  <w:style w:type="paragraph" w:customStyle="1" w:styleId="29BB6A730EFF4C39BCBEDBD76ECAB86B">
-    <w:name w:val="29BB6A730EFF4C39BCBEDBD76ECAB86B"/>
-  </w:style>
-  <w:style w:type="paragraph" w:customStyle="1" w:styleId="8F9B3AE71F424627B2C92E9D24663FF5">
-    <w:name w:val="8F9B3AE71F424627B2C92E9D24663FF5"/>
-    <w:rsid w:val="00175C27"/>
-  </w:style>
-  <w:style w:type="paragraph" w:customStyle="1" w:styleId="94467B86B9384F6097C83B9B83099123">
-    <w:name w:val="94467B86B9384F6097C83B9B83099123"/>
-    <w:rsid w:val="00175C27"/>
-  </w:style>
-  <w:style w:type="paragraph" w:customStyle="1" w:styleId="CF08B049A35A4A528293D0425F6D4EE9">
-    <w:name w:val="CF08B049A35A4A528293D0425F6D4EE9"/>
-    <w:rsid w:val="00C66A44"/>
-  </w:style>
 </w:styles>
 </file>
 
 <file path=word/glossary/webSettings.xml><?xml version="1.0" encoding="utf-8"?>
-<w:webSettings xmlns:mc="http://schemas.openxmlformats.org/markup-compatibility/2006" xmlns:r="http://schemas.openxmlformats.org/officeDocument/2006/relationships" xmlns:w="http://schemas.openxmlformats.org/wordprocessingml/2006/main" xmlns:w14="http://schemas.microsoft.com/office/word/2010/wordml" xmlns:w15="http://schemas.microsoft.com/office/word/2012/wordml" xmlns:w16se="http://schemas.microsoft.com/office/word/2015/wordml/symex" mc:Ignorable="w14 w15 w16se">
+<w:webSettings xmlns:mc="http://schemas.openxmlformats.org/markup-compatibility/2006" xmlns:r="http://schemas.openxmlformats.org/officeDocument/2006/relationships" xmlns:w="http://schemas.openxmlformats.org/wordprocessingml/2006/main" xmlns:w14="http://schemas.microsoft.com/office/word/2010/wordml" xmlns:w15="http://schemas.microsoft.com/office/word/2012/wordml" xmlns:w16cex="http://schemas.microsoft.com/office/word/2018/wordml/cex" xmlns:w16cid="http://schemas.microsoft.com/office/word/2016/wordml/cid" xmlns:w16="http://schemas.microsoft.com/office/word/2018/wordml" xmlns:w16du="http://schemas.microsoft.com/office/word/2023/wordml/word16du" xmlns:w16sdtdh="http://schemas.microsoft.com/office/word/2020/wordml/sdtdatahash" xmlns:w16se="http://schemas.microsoft.com/office/word/2015/wordml/symex" mc:Ignorable="w14 w15 w16se w16cid w16 w16cex w16sdtdh w16du">
   <w:optimizeForBrowser/>
   <w:allowPNG/>
 </w:webSettings>
@@ -5144,10 +5033,6 @@
 </file>
 
 <file path=customXml/item1.xml><?xml version="1.0" encoding="utf-8"?>
-<b:Sources xmlns:b="http://schemas.openxmlformats.org/officeDocument/2006/bibliography" SelectedStyle="\apasixtheditionofficeonline.xsl" StyleName="APA" Version="6"/>
-</file>
-
-<file path=customXml/item2.xml><?xml version="1.0" encoding="utf-8"?>
 <?mso-contentType ?>
 <FormTemplates xmlns="http://schemas.microsoft.com/sharepoint/v3/contenttype/forms">
   <Display>DocumentLibraryForm</Display>
@@ -5156,18 +5041,22 @@
 </FormTemplates>
 </file>
 
+<file path=customXml/item2.xml><?xml version="1.0" encoding="utf-8"?>
+<b:Sources xmlns:b="http://schemas.openxmlformats.org/officeDocument/2006/bibliography" SelectedStyle="\apasixtheditionofficeonline.xsl" StyleName="APA" Version="6"/>
+</file>
+
 <file path=customXml/itemProps1.xml><?xml version="1.0" encoding="utf-8"?>
+<ds:datastoreItem xmlns:ds="http://schemas.openxmlformats.org/officeDocument/2006/customXml" ds:itemID="{EE371770-17E6-4153-B66C-5ABDCB7E1816}">
+  <ds:schemaRefs>
+    <ds:schemaRef ds:uri="http://schemas.microsoft.com/sharepoint/v3/contenttype/forms"/>
+  </ds:schemaRefs>
+</ds:datastoreItem>
+</file>
+
+<file path=customXml/itemProps2.xml><?xml version="1.0" encoding="utf-8"?>
 <ds:datastoreItem xmlns:ds="http://schemas.openxmlformats.org/officeDocument/2006/customXml" ds:itemID="{63A21A7F-2928-4E5F-BBD2-873414A7843D}">
   <ds:schemaRefs>
     <ds:schemaRef ds:uri="http://schemas.openxmlformats.org/officeDocument/2006/bibliography"/>
   </ds:schemaRefs>
 </ds:datastoreItem>
-</file>
-
-<file path=customXml/itemProps2.xml><?xml version="1.0" encoding="utf-8"?>
-<ds:datastoreItem xmlns:ds="http://schemas.openxmlformats.org/officeDocument/2006/customXml" ds:itemID="{EE371770-17E6-4153-B66C-5ABDCB7E1816}">
-  <ds:schemaRefs>
-    <ds:schemaRef ds:uri="http://schemas.microsoft.com/sharepoint/v3/contenttype/forms"/>
-  </ds:schemaRefs>
-</ds:datastoreItem>
 </file>
</xml_diff>